<commit_message>
Add code to docks
</commit_message>
<xml_diff>
--- a/Docks/Word files/Golikov_lab_2.docx
+++ b/Docks/Word files/Golikov_lab_2.docx
@@ -170,28 +170,48 @@
           <w:sz w:val="28"/>
           <w:szCs w:val="28"/>
         </w:rPr>
-        <w:t>Голиков Михаил Вячеславович, БВТ2402</w:t>
+        <w:t>Голиков Михаил Вячеславович</w:t>
       </w:r>
     </w:p>
     <w:p>
       <w:pPr>
         <w:spacing w:line="360" w:lineRule="auto"/>
-        <w:rPr>
-          <w:rFonts w:ascii="Times New Roman" w:hAnsi="Times New Roman" w:cs="Times New Roman"/>
-          <w:sz w:val="28"/>
-          <w:szCs w:val="28"/>
-        </w:rPr>
-      </w:pPr>
+        <w:ind w:firstLine="709"/>
+        <w:jc w:val="right"/>
+        <w:rPr>
+          <w:rFonts w:ascii="Times New Roman" w:hAnsi="Times New Roman" w:cs="Times New Roman"/>
+          <w:sz w:val="28"/>
+          <w:szCs w:val="28"/>
+        </w:rPr>
+      </w:pPr>
+      <w:r>
+        <w:rPr>
+          <w:rFonts w:ascii="Times New Roman" w:hAnsi="Times New Roman" w:cs="Times New Roman"/>
+          <w:sz w:val="28"/>
+          <w:szCs w:val="28"/>
+        </w:rPr>
+        <w:t>Группа:</w:t>
+      </w:r>
     </w:p>
     <w:p>
       <w:pPr>
         <w:spacing w:line="360" w:lineRule="auto"/>
-        <w:rPr>
-          <w:rFonts w:ascii="Times New Roman" w:hAnsi="Times New Roman" w:cs="Times New Roman"/>
-          <w:sz w:val="28"/>
-          <w:szCs w:val="28"/>
-        </w:rPr>
-      </w:pPr>
+        <w:ind w:firstLine="709"/>
+        <w:jc w:val="right"/>
+        <w:rPr>
+          <w:rFonts w:ascii="Times New Roman" w:hAnsi="Times New Roman" w:cs="Times New Roman"/>
+          <w:sz w:val="28"/>
+          <w:szCs w:val="28"/>
+        </w:rPr>
+      </w:pPr>
+      <w:r>
+        <w:rPr>
+          <w:rFonts w:ascii="Times New Roman" w:hAnsi="Times New Roman" w:cs="Times New Roman"/>
+          <w:sz w:val="28"/>
+          <w:szCs w:val="28"/>
+        </w:rPr>
+        <w:t>БВТ2402</w:t>
+      </w:r>
     </w:p>
     <w:p>
       <w:pPr>
@@ -235,18 +255,7 @@
     </w:p>
     <w:p>
       <w:pPr>
-        <w:spacing w:line="360" w:lineRule="auto"/>
-        <w:rPr>
-          <w:rFonts w:ascii="Times New Roman" w:hAnsi="Times New Roman" w:cs="Times New Roman"/>
-          <w:sz w:val="28"/>
-          <w:szCs w:val="28"/>
-        </w:rPr>
-      </w:pPr>
-    </w:p>
-    <w:p>
-      <w:pPr>
         <w:pStyle w:val="a3"/>
-        <w:jc w:val="center"/>
         <w:rPr>
           <w:rFonts w:ascii="Times New Roman" w:hAnsi="Times New Roman" w:cs="Times New Roman"/>
         </w:rPr>
@@ -273,7 +282,27 @@
           <w:szCs w:val="40"/>
         </w:rPr>
         <w:lastRenderedPageBreak/>
-        <w:t>Цель лабораторной работы</w:t>
+        <w:t>Цель</w:t>
+      </w:r>
+      <w:r>
+        <w:rPr>
+          <w:rFonts w:ascii="Times New Roman" w:hAnsi="Times New Roman" w:cs="Times New Roman"/>
+          <w:b/>
+          <w:bCs/>
+          <w:sz w:val="40"/>
+          <w:szCs w:val="40"/>
+        </w:rPr>
+        <w:t xml:space="preserve"> и задачи</w:t>
+      </w:r>
+      <w:r>
+        <w:rPr>
+          <w:rFonts w:ascii="Times New Roman" w:hAnsi="Times New Roman" w:cs="Times New Roman"/>
+          <w:b/>
+          <w:bCs/>
+          <w:sz w:val="40"/>
+          <w:szCs w:val="40"/>
+        </w:rPr>
+        <w:t xml:space="preserve"> лабораторной работы</w:t>
       </w:r>
     </w:p>
     <w:p/>
@@ -286,10 +315,28 @@
       <w:r>
         <w:rPr>
           <w:rFonts w:ascii="Times New Roman" w:hAnsi="Times New Roman" w:cs="Times New Roman"/>
-          <w:sz w:val="28"/>
-          <w:szCs w:val="28"/>
-        </w:rPr>
-        <w:t>Освоить принципы определения и использования функций в языке программирования Python, понять механизмы передачи аргументов в функции, научиться применять функции для решения практических задач, а также изучить базовые алгоритмические конструкции.</w:t>
+          <w:b/>
+          <w:bCs/>
+          <w:sz w:val="28"/>
+          <w:szCs w:val="28"/>
+        </w:rPr>
+        <w:t>Цель:</w:t>
+      </w:r>
+      <w:r>
+        <w:rPr>
+          <w:rFonts w:ascii="Times New Roman" w:hAnsi="Times New Roman" w:cs="Times New Roman"/>
+          <w:sz w:val="28"/>
+          <w:szCs w:val="28"/>
+        </w:rPr>
+        <w:t xml:space="preserve"> о</w:t>
+      </w:r>
+      <w:r>
+        <w:rPr>
+          <w:rFonts w:ascii="Times New Roman" w:hAnsi="Times New Roman" w:cs="Times New Roman"/>
+          <w:sz w:val="28"/>
+          <w:szCs w:val="28"/>
+        </w:rPr>
+        <w:t>своить принципы определения и использования функций в языке программирования Python, понять механизмы передачи аргументов в функции, научиться применять функции для решения практических задач, а также изучить базовые алгоритмические конструкции.</w:t>
       </w:r>
     </w:p>
     <w:p>
@@ -299,10 +346,166 @@
         <w:jc w:val="both"/>
         <w:rPr>
           <w:rFonts w:ascii="Times New Roman" w:hAnsi="Times New Roman" w:cs="Times New Roman"/>
-          <w:sz w:val="28"/>
-          <w:szCs w:val="28"/>
-        </w:rPr>
-      </w:pPr>
+          <w:b/>
+          <w:bCs/>
+          <w:sz w:val="28"/>
+          <w:szCs w:val="28"/>
+        </w:rPr>
+      </w:pPr>
+      <w:r>
+        <w:rPr>
+          <w:rFonts w:ascii="Times New Roman" w:hAnsi="Times New Roman" w:cs="Times New Roman"/>
+          <w:b/>
+          <w:bCs/>
+          <w:sz w:val="28"/>
+          <w:szCs w:val="28"/>
+        </w:rPr>
+        <w:t>Задачи:</w:t>
+      </w:r>
+    </w:p>
+    <w:p>
+      <w:pPr>
+        <w:pStyle w:val="a5"/>
+        <w:numPr>
+          <w:ilvl w:val="0"/>
+          <w:numId w:val="30"/>
+        </w:numPr>
+        <w:spacing w:line="360" w:lineRule="auto"/>
+        <w:jc w:val="both"/>
+        <w:rPr>
+          <w:rFonts w:ascii="Times New Roman" w:hAnsi="Times New Roman" w:cs="Times New Roman"/>
+          <w:b/>
+          <w:bCs/>
+          <w:sz w:val="28"/>
+          <w:szCs w:val="28"/>
+        </w:rPr>
+      </w:pPr>
+      <w:r>
+        <w:rPr>
+          <w:rFonts w:ascii="Times New Roman" w:hAnsi="Times New Roman" w:cs="Times New Roman"/>
+          <w:sz w:val="28"/>
+          <w:szCs w:val="28"/>
+        </w:rPr>
+        <w:t xml:space="preserve">Освоить работу с встроенными функциями в </w:t>
+      </w:r>
+      <w:r>
+        <w:rPr>
+          <w:rFonts w:ascii="Times New Roman" w:hAnsi="Times New Roman" w:cs="Times New Roman"/>
+          <w:sz w:val="28"/>
+          <w:szCs w:val="28"/>
+          <w:lang w:val="en-US"/>
+        </w:rPr>
+        <w:t>Python</w:t>
+      </w:r>
+    </w:p>
+    <w:p>
+      <w:pPr>
+        <w:pStyle w:val="a5"/>
+        <w:numPr>
+          <w:ilvl w:val="0"/>
+          <w:numId w:val="30"/>
+        </w:numPr>
+        <w:spacing w:line="360" w:lineRule="auto"/>
+        <w:jc w:val="both"/>
+        <w:rPr>
+          <w:rFonts w:ascii="Times New Roman" w:hAnsi="Times New Roman" w:cs="Times New Roman"/>
+          <w:b/>
+          <w:bCs/>
+          <w:sz w:val="28"/>
+          <w:szCs w:val="28"/>
+        </w:rPr>
+      </w:pPr>
+      <w:r>
+        <w:rPr>
+          <w:rFonts w:ascii="Times New Roman" w:hAnsi="Times New Roman" w:cs="Times New Roman"/>
+          <w:sz w:val="28"/>
+          <w:szCs w:val="28"/>
+        </w:rPr>
+        <w:t xml:space="preserve">Освоить работу с </w:t>
+      </w:r>
+      <w:r>
+        <w:rPr>
+          <w:rFonts w:ascii="Times New Roman" w:hAnsi="Times New Roman" w:cs="Times New Roman"/>
+          <w:sz w:val="28"/>
+          <w:szCs w:val="28"/>
+        </w:rPr>
+        <w:t xml:space="preserve">самописными </w:t>
+      </w:r>
+      <w:r>
+        <w:rPr>
+          <w:rFonts w:ascii="Times New Roman" w:hAnsi="Times New Roman" w:cs="Times New Roman"/>
+          <w:sz w:val="28"/>
+          <w:szCs w:val="28"/>
+        </w:rPr>
+        <w:t xml:space="preserve">функциями в </w:t>
+      </w:r>
+      <w:r>
+        <w:rPr>
+          <w:rFonts w:ascii="Times New Roman" w:hAnsi="Times New Roman" w:cs="Times New Roman"/>
+          <w:sz w:val="28"/>
+          <w:szCs w:val="28"/>
+          <w:lang w:val="en-US"/>
+        </w:rPr>
+        <w:t>Python</w:t>
+      </w:r>
+    </w:p>
+    <w:p>
+      <w:pPr>
+        <w:pStyle w:val="a5"/>
+        <w:numPr>
+          <w:ilvl w:val="0"/>
+          <w:numId w:val="30"/>
+        </w:numPr>
+        <w:spacing w:line="360" w:lineRule="auto"/>
+        <w:jc w:val="both"/>
+        <w:rPr>
+          <w:rFonts w:ascii="Times New Roman" w:hAnsi="Times New Roman" w:cs="Times New Roman"/>
+          <w:b/>
+          <w:bCs/>
+          <w:sz w:val="28"/>
+          <w:szCs w:val="28"/>
+        </w:rPr>
+      </w:pPr>
+      <w:r>
+        <w:rPr>
+          <w:rFonts w:ascii="Times New Roman" w:hAnsi="Times New Roman" w:cs="Times New Roman"/>
+          <w:sz w:val="28"/>
+          <w:szCs w:val="28"/>
+        </w:rPr>
+        <w:t xml:space="preserve">Освоить работу в встроенными библиотеками в </w:t>
+      </w:r>
+      <w:r>
+        <w:rPr>
+          <w:rFonts w:ascii="Times New Roman" w:hAnsi="Times New Roman" w:cs="Times New Roman"/>
+          <w:sz w:val="28"/>
+          <w:szCs w:val="28"/>
+          <w:lang w:val="en-US"/>
+        </w:rPr>
+        <w:t>Python</w:t>
+      </w:r>
+    </w:p>
+    <w:p>
+      <w:pPr>
+        <w:pStyle w:val="a5"/>
+        <w:spacing w:line="360" w:lineRule="auto"/>
+        <w:ind w:left="1429"/>
+        <w:jc w:val="both"/>
+        <w:rPr>
+          <w:rFonts w:ascii="Times New Roman" w:hAnsi="Times New Roman" w:cs="Times New Roman"/>
+          <w:b/>
+          <w:bCs/>
+          <w:sz w:val="28"/>
+          <w:szCs w:val="28"/>
+        </w:rPr>
+      </w:pPr>
+      <w:r>
+        <w:rPr>
+          <w:rFonts w:ascii="Times New Roman" w:hAnsi="Times New Roman" w:cs="Times New Roman"/>
+          <w:sz w:val="28"/>
+          <w:szCs w:val="28"/>
+        </w:rPr>
+        <w:t xml:space="preserve"> </w:t>
+      </w:r>
     </w:p>
     <w:p>
       <w:pPr>
@@ -330,16 +533,30 @@
     </w:p>
     <w:p>
       <w:pPr>
-        <w:rPr>
-          <w:rFonts w:ascii="Times New Roman" w:hAnsi="Times New Roman" w:cs="Times New Roman"/>
+        <w:spacing w:line="360" w:lineRule="auto"/>
+        <w:ind w:firstLine="709"/>
+        <w:jc w:val="both"/>
+        <w:rPr>
+          <w:rFonts w:ascii="Times New Roman" w:hAnsi="Times New Roman" w:cs="Times New Roman"/>
+          <w:sz w:val="28"/>
+          <w:szCs w:val="28"/>
+          <w:lang w:val="en-US"/>
         </w:rPr>
       </w:pPr>
       <w:r>
+        <w:rPr>
+          <w:rFonts w:ascii="Times New Roman" w:hAnsi="Times New Roman" w:cs="Times New Roman"/>
+          <w:sz w:val="28"/>
+          <w:szCs w:val="28"/>
+        </w:rPr>
         <w:tab/>
       </w:r>
     </w:p>
     <w:p>
       <w:pPr>
+        <w:spacing w:line="360" w:lineRule="auto"/>
+        <w:ind w:firstLine="709"/>
+        <w:jc w:val="both"/>
         <w:rPr>
           <w:rFonts w:ascii="Times New Roman" w:hAnsi="Times New Roman" w:cs="Times New Roman"/>
           <w:sz w:val="28"/>
@@ -349,8 +566,626 @@
       <w:r>
         <w:rPr>
           <w:rFonts w:ascii="Times New Roman" w:hAnsi="Times New Roman" w:cs="Times New Roman"/>
-        </w:rPr>
-        <w:tab/>
+          <w:sz w:val="28"/>
+          <w:szCs w:val="28"/>
+        </w:rPr>
+        <w:t xml:space="preserve">Выполним задание 1. </w:t>
+      </w:r>
+      <w:bookmarkStart w:id="1" w:name="_Hlk186113025"/>
+      <w:r>
+        <w:rPr>
+          <w:rFonts w:ascii="Times New Roman" w:hAnsi="Times New Roman" w:cs="Times New Roman"/>
+          <w:sz w:val="28"/>
+          <w:szCs w:val="28"/>
+        </w:rPr>
+        <w:t xml:space="preserve">Для </w:t>
+      </w:r>
+      <w:bookmarkEnd w:id="1"/>
+      <w:r>
+        <w:rPr>
+          <w:rFonts w:ascii="Times New Roman" w:hAnsi="Times New Roman" w:cs="Times New Roman"/>
+          <w:sz w:val="28"/>
+          <w:szCs w:val="28"/>
+        </w:rPr>
+        <w:t xml:space="preserve">этого пропишем свои функции, которые можно будет вызвать в будущем. Прописание функций упрощает процесс чтения и написания программного кода. </w:t>
+      </w:r>
+    </w:p>
+    <w:tbl>
+      <w:tblPr>
+        <w:tblStyle w:val="aa"/>
+        <w:tblW w:w="0" w:type="auto"/>
+        <w:tblLook w:val="04A0" w:firstRow="1" w:lastRow="0" w:firstColumn="1" w:lastColumn="0" w:noHBand="0" w:noVBand="1"/>
+      </w:tblPr>
+      <w:tblGrid>
+        <w:gridCol w:w="9345"/>
+      </w:tblGrid>
+      <w:tr>
+        <w:tc>
+          <w:tcPr>
+            <w:tcW w:w="9345" w:type="dxa"/>
+          </w:tcPr>
+          <w:p>
+            <w:pPr>
+              <w:pStyle w:val="HTML"/>
+              <w:shd w:val="clear" w:color="auto" w:fill="F5F5F5"/>
+              <w:rPr>
+                <w:color w:val="202020"/>
+                <w:sz w:val="28"/>
+                <w:szCs w:val="28"/>
+                <w:lang w:val="en-US"/>
+              </w:rPr>
+            </w:pPr>
+            <w:r>
+              <w:rPr>
+                <w:rStyle w:val="cm-comment"/>
+                <w:color w:val="8F5536"/>
+                <w:sz w:val="28"/>
+                <w:szCs w:val="28"/>
+                <w:lang w:val="en-US"/>
+              </w:rPr>
+              <w:t xml:space="preserve"># </w:t>
+            </w:r>
+            <w:r>
+              <w:rPr>
+                <w:rStyle w:val="cm-comment"/>
+                <w:color w:val="8F5536"/>
+                <w:sz w:val="28"/>
+                <w:szCs w:val="28"/>
+              </w:rPr>
+              <w:t>Задание</w:t>
+            </w:r>
+            <w:r>
+              <w:rPr>
+                <w:rStyle w:val="cm-comment"/>
+                <w:color w:val="8F5536"/>
+                <w:sz w:val="28"/>
+                <w:szCs w:val="28"/>
+                <w:lang w:val="en-US"/>
+              </w:rPr>
+              <w:t xml:space="preserve"> 1</w:t>
+            </w:r>
+          </w:p>
+          <w:p>
+            <w:pPr>
+              <w:pStyle w:val="HTML"/>
+              <w:shd w:val="clear" w:color="auto" w:fill="F5F5F5"/>
+              <w:rPr>
+                <w:color w:val="202020"/>
+                <w:sz w:val="28"/>
+                <w:szCs w:val="28"/>
+                <w:lang w:val="en-US"/>
+              </w:rPr>
+            </w:pPr>
+            <w:r>
+              <w:rPr>
+                <w:rStyle w:val="cm-keyword"/>
+                <w:color w:val="AC4142"/>
+                <w:sz w:val="28"/>
+                <w:szCs w:val="28"/>
+                <w:lang w:val="en-US"/>
+              </w:rPr>
+              <w:t>def</w:t>
+            </w:r>
+            <w:r>
+              <w:rPr>
+                <w:color w:val="202020"/>
+                <w:sz w:val="28"/>
+                <w:szCs w:val="28"/>
+                <w:lang w:val="en-US"/>
+              </w:rPr>
+              <w:t xml:space="preserve"> </w:t>
+            </w:r>
+            <w:r>
+              <w:rPr>
+                <w:rStyle w:val="cm-def"/>
+                <w:color w:val="D28445"/>
+                <w:sz w:val="28"/>
+                <w:szCs w:val="28"/>
+                <w:lang w:val="en-US"/>
+              </w:rPr>
+              <w:t>greet</w:t>
+            </w:r>
+            <w:r>
+              <w:rPr>
+                <w:color w:val="202020"/>
+                <w:sz w:val="28"/>
+                <w:szCs w:val="28"/>
+                <w:lang w:val="en-US"/>
+              </w:rPr>
+              <w:t>(</w:t>
+            </w:r>
+            <w:r>
+              <w:rPr>
+                <w:rStyle w:val="cm-variable"/>
+                <w:color w:val="90A959"/>
+                <w:sz w:val="28"/>
+                <w:szCs w:val="28"/>
+                <w:lang w:val="en-US"/>
+              </w:rPr>
+              <w:t>name</w:t>
+            </w:r>
+            <w:r>
+              <w:rPr>
+                <w:color w:val="202020"/>
+                <w:sz w:val="28"/>
+                <w:szCs w:val="28"/>
+                <w:lang w:val="en-US"/>
+              </w:rPr>
+              <w:t xml:space="preserve">): </w:t>
+            </w:r>
+            <w:r>
+              <w:rPr>
+                <w:rStyle w:val="cm-builtin"/>
+                <w:color w:val="202020"/>
+                <w:sz w:val="28"/>
+                <w:szCs w:val="28"/>
+                <w:lang w:val="en-US"/>
+              </w:rPr>
+              <w:t>print</w:t>
+            </w:r>
+            <w:r>
+              <w:rPr>
+                <w:color w:val="202020"/>
+                <w:sz w:val="28"/>
+                <w:szCs w:val="28"/>
+                <w:lang w:val="en-US"/>
+              </w:rPr>
+              <w:t>(</w:t>
+            </w:r>
+            <w:r>
+              <w:rPr>
+                <w:rStyle w:val="cm-string"/>
+                <w:color w:val="F4BF75"/>
+                <w:sz w:val="28"/>
+                <w:szCs w:val="28"/>
+                <w:lang w:val="en-US"/>
+              </w:rPr>
+              <w:t>f'</w:t>
+            </w:r>
+            <w:r>
+              <w:rPr>
+                <w:rStyle w:val="cm-string"/>
+                <w:color w:val="F4BF75"/>
+                <w:sz w:val="28"/>
+                <w:szCs w:val="28"/>
+              </w:rPr>
+              <w:t>Здравствуй</w:t>
+            </w:r>
+            <w:r>
+              <w:rPr>
+                <w:rStyle w:val="cm-string"/>
+                <w:color w:val="F4BF75"/>
+                <w:sz w:val="28"/>
+                <w:szCs w:val="28"/>
+                <w:lang w:val="en-US"/>
+              </w:rPr>
+              <w:t xml:space="preserve">, </w:t>
+            </w:r>
+            <w:r>
+              <w:rPr>
+                <w:color w:val="202020"/>
+                <w:sz w:val="28"/>
+                <w:szCs w:val="28"/>
+                <w:lang w:val="en-US"/>
+              </w:rPr>
+              <w:t>{</w:t>
+            </w:r>
+            <w:r>
+              <w:rPr>
+                <w:rStyle w:val="cm-variable"/>
+                <w:color w:val="90A959"/>
+                <w:sz w:val="28"/>
+                <w:szCs w:val="28"/>
+                <w:lang w:val="en-US"/>
+              </w:rPr>
+              <w:t>name</w:t>
+            </w:r>
+            <w:r>
+              <w:rPr>
+                <w:color w:val="202020"/>
+                <w:sz w:val="28"/>
+                <w:szCs w:val="28"/>
+                <w:lang w:val="en-US"/>
+              </w:rPr>
+              <w:t>}</w:t>
+            </w:r>
+            <w:r>
+              <w:rPr>
+                <w:rStyle w:val="cm-string"/>
+                <w:color w:val="F4BF75"/>
+                <w:sz w:val="28"/>
+                <w:szCs w:val="28"/>
+                <w:lang w:val="en-US"/>
+              </w:rPr>
+              <w:t>!'</w:t>
+            </w:r>
+            <w:r>
+              <w:rPr>
+                <w:color w:val="202020"/>
+                <w:sz w:val="28"/>
+                <w:szCs w:val="28"/>
+                <w:lang w:val="en-US"/>
+              </w:rPr>
+              <w:t>)</w:t>
+            </w:r>
+          </w:p>
+          <w:p>
+            <w:pPr>
+              <w:pStyle w:val="HTML"/>
+              <w:shd w:val="clear" w:color="auto" w:fill="F5F5F5"/>
+              <w:rPr>
+                <w:color w:val="202020"/>
+                <w:sz w:val="28"/>
+                <w:szCs w:val="28"/>
+                <w:lang w:val="en-US"/>
+              </w:rPr>
+            </w:pPr>
+            <w:r>
+              <w:rPr>
+                <w:rFonts w:ascii="Cambria Math" w:hAnsi="Cambria Math" w:cs="Cambria Math"/>
+                <w:color w:val="202020"/>
+                <w:sz w:val="28"/>
+                <w:szCs w:val="28"/>
+                <w:lang w:val="en-US"/>
+              </w:rPr>
+              <w:t>​</w:t>
+            </w:r>
+          </w:p>
+          <w:p>
+            <w:pPr>
+              <w:pStyle w:val="HTML"/>
+              <w:shd w:val="clear" w:color="auto" w:fill="F5F5F5"/>
+              <w:rPr>
+                <w:color w:val="202020"/>
+                <w:sz w:val="28"/>
+                <w:szCs w:val="28"/>
+                <w:lang w:val="en-US"/>
+              </w:rPr>
+            </w:pPr>
+            <w:r>
+              <w:rPr>
+                <w:rStyle w:val="cm-keyword"/>
+                <w:color w:val="AC4142"/>
+                <w:sz w:val="28"/>
+                <w:szCs w:val="28"/>
+                <w:lang w:val="en-US"/>
+              </w:rPr>
+              <w:t>def</w:t>
+            </w:r>
+            <w:r>
+              <w:rPr>
+                <w:color w:val="202020"/>
+                <w:sz w:val="28"/>
+                <w:szCs w:val="28"/>
+                <w:lang w:val="en-US"/>
+              </w:rPr>
+              <w:t xml:space="preserve"> </w:t>
+            </w:r>
+            <w:r>
+              <w:rPr>
+                <w:rStyle w:val="cm-def"/>
+                <w:color w:val="D28445"/>
+                <w:sz w:val="28"/>
+                <w:szCs w:val="28"/>
+                <w:lang w:val="en-US"/>
+              </w:rPr>
+              <w:t>square</w:t>
+            </w:r>
+            <w:r>
+              <w:rPr>
+                <w:color w:val="202020"/>
+                <w:sz w:val="28"/>
+                <w:szCs w:val="28"/>
+                <w:lang w:val="en-US"/>
+              </w:rPr>
+              <w:t>(</w:t>
+            </w:r>
+            <w:r>
+              <w:rPr>
+                <w:rStyle w:val="cm-variable"/>
+                <w:color w:val="90A959"/>
+                <w:sz w:val="28"/>
+                <w:szCs w:val="28"/>
+                <w:lang w:val="en-US"/>
+              </w:rPr>
+              <w:t>number</w:t>
+            </w:r>
+            <w:r>
+              <w:rPr>
+                <w:color w:val="202020"/>
+                <w:sz w:val="28"/>
+                <w:szCs w:val="28"/>
+                <w:lang w:val="en-US"/>
+              </w:rPr>
+              <w:t xml:space="preserve">): </w:t>
+            </w:r>
+            <w:r>
+              <w:rPr>
+                <w:rStyle w:val="cm-keyword"/>
+                <w:color w:val="AC4142"/>
+                <w:sz w:val="28"/>
+                <w:szCs w:val="28"/>
+                <w:lang w:val="en-US"/>
+              </w:rPr>
+              <w:t>return</w:t>
+            </w:r>
+            <w:r>
+              <w:rPr>
+                <w:color w:val="202020"/>
+                <w:sz w:val="28"/>
+                <w:szCs w:val="28"/>
+                <w:lang w:val="en-US"/>
+              </w:rPr>
+              <w:t xml:space="preserve"> </w:t>
+            </w:r>
+            <w:r>
+              <w:rPr>
+                <w:rStyle w:val="cm-variable"/>
+                <w:color w:val="90A959"/>
+                <w:sz w:val="28"/>
+                <w:szCs w:val="28"/>
+                <w:lang w:val="en-US"/>
+              </w:rPr>
+              <w:t>number</w:t>
+            </w:r>
+            <w:r>
+              <w:rPr>
+                <w:rStyle w:val="cm-operator"/>
+                <w:color w:val="202020"/>
+                <w:sz w:val="28"/>
+                <w:szCs w:val="28"/>
+                <w:lang w:val="en-US"/>
+              </w:rPr>
+              <w:t>**</w:t>
+            </w:r>
+            <w:r>
+              <w:rPr>
+                <w:rStyle w:val="cm-number"/>
+                <w:color w:val="AA759F"/>
+                <w:sz w:val="28"/>
+                <w:szCs w:val="28"/>
+                <w:lang w:val="en-US"/>
+              </w:rPr>
+              <w:t>2</w:t>
+            </w:r>
+          </w:p>
+          <w:p>
+            <w:pPr>
+              <w:pStyle w:val="HTML"/>
+              <w:shd w:val="clear" w:color="auto" w:fill="F5F5F5"/>
+              <w:rPr>
+                <w:color w:val="202020"/>
+                <w:sz w:val="28"/>
+                <w:szCs w:val="28"/>
+                <w:lang w:val="en-US"/>
+              </w:rPr>
+            </w:pPr>
+            <w:r>
+              <w:rPr>
+                <w:rFonts w:ascii="Cambria Math" w:hAnsi="Cambria Math" w:cs="Cambria Math"/>
+                <w:color w:val="202020"/>
+                <w:sz w:val="28"/>
+                <w:szCs w:val="28"/>
+                <w:lang w:val="en-US"/>
+              </w:rPr>
+              <w:t>​</w:t>
+            </w:r>
+          </w:p>
+          <w:p>
+            <w:pPr>
+              <w:pStyle w:val="HTML"/>
+              <w:shd w:val="clear" w:color="auto" w:fill="F5F5F5"/>
+              <w:rPr>
+                <w:color w:val="202020"/>
+                <w:sz w:val="28"/>
+                <w:szCs w:val="28"/>
+                <w:lang w:val="en-US"/>
+              </w:rPr>
+            </w:pPr>
+            <w:r>
+              <w:rPr>
+                <w:rStyle w:val="cm-keyword"/>
+                <w:color w:val="AC4142"/>
+                <w:sz w:val="28"/>
+                <w:szCs w:val="28"/>
+                <w:lang w:val="en-US"/>
+              </w:rPr>
+              <w:t>def</w:t>
+            </w:r>
+            <w:r>
+              <w:rPr>
+                <w:color w:val="202020"/>
+                <w:sz w:val="28"/>
+                <w:szCs w:val="28"/>
+                <w:lang w:val="en-US"/>
+              </w:rPr>
+              <w:t xml:space="preserve"> </w:t>
+            </w:r>
+            <w:r>
+              <w:rPr>
+                <w:rStyle w:val="cm-def"/>
+                <w:color w:val="D28445"/>
+                <w:sz w:val="28"/>
+                <w:szCs w:val="28"/>
+                <w:lang w:val="en-US"/>
+              </w:rPr>
+              <w:t>max_of_two</w:t>
+            </w:r>
+            <w:r>
+              <w:rPr>
+                <w:color w:val="202020"/>
+                <w:sz w:val="28"/>
+                <w:szCs w:val="28"/>
+                <w:lang w:val="en-US"/>
+              </w:rPr>
+              <w:t>(</w:t>
+            </w:r>
+            <w:r>
+              <w:rPr>
+                <w:rStyle w:val="cm-variable"/>
+                <w:color w:val="90A959"/>
+                <w:sz w:val="28"/>
+                <w:szCs w:val="28"/>
+                <w:lang w:val="en-US"/>
+              </w:rPr>
+              <w:t>x</w:t>
+            </w:r>
+            <w:r>
+              <w:rPr>
+                <w:color w:val="202020"/>
+                <w:sz w:val="28"/>
+                <w:szCs w:val="28"/>
+                <w:lang w:val="en-US"/>
+              </w:rPr>
+              <w:t xml:space="preserve">, </w:t>
+            </w:r>
+            <w:r>
+              <w:rPr>
+                <w:rStyle w:val="cm-variable"/>
+                <w:color w:val="90A959"/>
+                <w:sz w:val="28"/>
+                <w:szCs w:val="28"/>
+                <w:lang w:val="en-US"/>
+              </w:rPr>
+              <w:t>y</w:t>
+            </w:r>
+            <w:r>
+              <w:rPr>
+                <w:color w:val="202020"/>
+                <w:sz w:val="28"/>
+                <w:szCs w:val="28"/>
+                <w:lang w:val="en-US"/>
+              </w:rPr>
+              <w:t xml:space="preserve">): </w:t>
+            </w:r>
+            <w:r>
+              <w:rPr>
+                <w:rStyle w:val="cm-keyword"/>
+                <w:color w:val="AC4142"/>
+                <w:sz w:val="28"/>
+                <w:szCs w:val="28"/>
+                <w:lang w:val="en-US"/>
+              </w:rPr>
+              <w:t>return</w:t>
+            </w:r>
+            <w:r>
+              <w:rPr>
+                <w:color w:val="202020"/>
+                <w:sz w:val="28"/>
+                <w:szCs w:val="28"/>
+                <w:lang w:val="en-US"/>
+              </w:rPr>
+              <w:t xml:space="preserve"> </w:t>
+            </w:r>
+            <w:r>
+              <w:rPr>
+                <w:rStyle w:val="cm-builtin"/>
+                <w:color w:val="202020"/>
+                <w:sz w:val="28"/>
+                <w:szCs w:val="28"/>
+                <w:lang w:val="en-US"/>
+              </w:rPr>
+              <w:t>max</w:t>
+            </w:r>
+            <w:r>
+              <w:rPr>
+                <w:color w:val="202020"/>
+                <w:sz w:val="28"/>
+                <w:szCs w:val="28"/>
+                <w:lang w:val="en-US"/>
+              </w:rPr>
+              <w:t>(</w:t>
+            </w:r>
+            <w:r>
+              <w:rPr>
+                <w:rStyle w:val="cm-variable"/>
+                <w:color w:val="90A959"/>
+                <w:sz w:val="28"/>
+                <w:szCs w:val="28"/>
+                <w:lang w:val="en-US"/>
+              </w:rPr>
+              <w:t>x</w:t>
+            </w:r>
+            <w:r>
+              <w:rPr>
+                <w:color w:val="202020"/>
+                <w:sz w:val="28"/>
+                <w:szCs w:val="28"/>
+                <w:lang w:val="en-US"/>
+              </w:rPr>
+              <w:t xml:space="preserve">, </w:t>
+            </w:r>
+            <w:r>
+              <w:rPr>
+                <w:rStyle w:val="cm-variable"/>
+                <w:color w:val="90A959"/>
+                <w:sz w:val="28"/>
+                <w:szCs w:val="28"/>
+                <w:lang w:val="en-US"/>
+              </w:rPr>
+              <w:t>y</w:t>
+            </w:r>
+            <w:r>
+              <w:rPr>
+                <w:color w:val="202020"/>
+                <w:sz w:val="28"/>
+                <w:szCs w:val="28"/>
+                <w:lang w:val="en-US"/>
+              </w:rPr>
+              <w:t>)</w:t>
+            </w:r>
+          </w:p>
+          <w:p>
+            <w:pPr>
+              <w:pStyle w:val="HTML"/>
+              <w:shd w:val="clear" w:color="auto" w:fill="F5F5F5"/>
+              <w:rPr>
+                <w:color w:val="202020"/>
+                <w:sz w:val="28"/>
+                <w:szCs w:val="28"/>
+                <w:lang w:val="en-US"/>
+              </w:rPr>
+            </w:pPr>
+            <w:r>
+              <w:rPr>
+                <w:rFonts w:ascii="Cambria Math" w:hAnsi="Cambria Math" w:cs="Cambria Math"/>
+                <w:color w:val="202020"/>
+                <w:sz w:val="28"/>
+                <w:szCs w:val="28"/>
+                <w:lang w:val="en-US"/>
+              </w:rPr>
+              <w:t>​</w:t>
+            </w:r>
+          </w:p>
+        </w:tc>
+      </w:tr>
+    </w:tbl>
+    <w:p>
+      <w:pPr>
+        <w:jc w:val="center"/>
+        <w:rPr>
+          <w:rFonts w:ascii="Times New Roman" w:hAnsi="Times New Roman" w:cs="Times New Roman"/>
+          <w:sz w:val="28"/>
+          <w:szCs w:val="28"/>
+        </w:rPr>
+      </w:pPr>
+    </w:p>
+    <w:p>
+      <w:pPr>
+        <w:jc w:val="center"/>
+        <w:rPr>
+          <w:rFonts w:ascii="Times New Roman" w:hAnsi="Times New Roman" w:cs="Times New Roman"/>
+          <w:sz w:val="28"/>
+          <w:szCs w:val="28"/>
+        </w:rPr>
+      </w:pPr>
+      <w:r>
+        <w:rPr>
+          <w:rFonts w:ascii="Times New Roman" w:hAnsi="Times New Roman" w:cs="Times New Roman"/>
+          <w:sz w:val="28"/>
+          <w:szCs w:val="28"/>
+        </w:rPr>
+        <w:t>Элемент 1 ― Код для задани</w:t>
       </w:r>
       <w:r>
         <w:rPr>
@@ -358,7 +1193,7 @@
           <w:sz w:val="28"/>
           <w:szCs w:val="28"/>
         </w:rPr>
-        <w:t>Все функции были протестированы</w:t>
+        <w:t>я</w:t>
       </w:r>
       <w:r>
         <w:rPr>
@@ -366,11 +1201,12 @@
           <w:sz w:val="28"/>
           <w:szCs w:val="28"/>
         </w:rPr>
-        <w:t xml:space="preserve"> с преподавателем. Все функции выполняют условия задания.</w:t>
+        <w:t xml:space="preserve"> 1</w:t>
       </w:r>
     </w:p>
     <w:p>
       <w:pPr>
+        <w:jc w:val="center"/>
         <w:rPr>
           <w:rFonts w:ascii="Times New Roman" w:hAnsi="Times New Roman" w:cs="Times New Roman"/>
           <w:sz w:val="28"/>
@@ -378,10 +1214,1409 @@
         </w:rPr>
       </w:pPr>
     </w:p>
-    <w:bookmarkEnd w:id="0"/>
     <w:p>
       <w:pPr>
-        <w:pStyle w:val="a5"/>
+        <w:spacing w:line="360" w:lineRule="auto"/>
+        <w:ind w:firstLine="709"/>
+        <w:rPr>
+          <w:rFonts w:ascii="Times New Roman" w:hAnsi="Times New Roman" w:cs="Times New Roman"/>
+          <w:sz w:val="28"/>
+          <w:szCs w:val="28"/>
+        </w:rPr>
+      </w:pPr>
+      <w:r>
+        <w:rPr>
+          <w:rFonts w:ascii="Times New Roman" w:hAnsi="Times New Roman" w:cs="Times New Roman"/>
+          <w:sz w:val="28"/>
+          <w:szCs w:val="28"/>
+        </w:rPr>
+        <w:t xml:space="preserve">По аналогии выполним задания 2 и 3. Функция </w:t>
+      </w:r>
+      <w:r>
+        <w:rPr>
+          <w:rFonts w:ascii="Times New Roman" w:hAnsi="Times New Roman" w:cs="Times New Roman"/>
+          <w:sz w:val="28"/>
+          <w:szCs w:val="28"/>
+          <w:lang w:val="en-US"/>
+        </w:rPr>
+        <w:t>is</w:t>
+      </w:r>
+      <w:r>
+        <w:rPr>
+          <w:rFonts w:ascii="Times New Roman" w:hAnsi="Times New Roman" w:cs="Times New Roman"/>
+          <w:sz w:val="28"/>
+          <w:szCs w:val="28"/>
+        </w:rPr>
+        <w:t>_</w:t>
+      </w:r>
+      <w:r>
+        <w:rPr>
+          <w:rFonts w:ascii="Times New Roman" w:hAnsi="Times New Roman" w:cs="Times New Roman"/>
+          <w:sz w:val="28"/>
+          <w:szCs w:val="28"/>
+          <w:lang w:val="en-US"/>
+        </w:rPr>
+        <w:t>prime</w:t>
+      </w:r>
+      <w:r>
+        <w:rPr>
+          <w:rFonts w:ascii="Times New Roman" w:hAnsi="Times New Roman" w:cs="Times New Roman"/>
+          <w:sz w:val="28"/>
+          <w:szCs w:val="28"/>
+        </w:rPr>
+        <w:t xml:space="preserve"> </w:t>
+      </w:r>
+      <w:r>
+        <w:rPr>
+          <w:rFonts w:ascii="Times New Roman" w:hAnsi="Times New Roman" w:cs="Times New Roman"/>
+          <w:sz w:val="28"/>
+          <w:szCs w:val="28"/>
+        </w:rPr>
+        <w:t>проверяет остаток от деления входного числа на все числа, меньшие или равные квадратному корню данного числа.</w:t>
+      </w:r>
+    </w:p>
+    <w:p>
+      <w:pPr>
+        <w:spacing w:line="360" w:lineRule="auto"/>
+        <w:ind w:firstLine="709"/>
+        <w:rPr>
+          <w:rFonts w:ascii="Times New Roman" w:hAnsi="Times New Roman" w:cs="Times New Roman"/>
+          <w:sz w:val="28"/>
+          <w:szCs w:val="28"/>
+          <w:lang w:val="en-US"/>
+        </w:rPr>
+      </w:pPr>
+    </w:p>
+    <w:tbl>
+      <w:tblPr>
+        <w:tblStyle w:val="aa"/>
+        <w:tblW w:w="0" w:type="auto"/>
+        <w:tblLook w:val="04A0" w:firstRow="1" w:lastRow="0" w:firstColumn="1" w:lastColumn="0" w:noHBand="0" w:noVBand="1"/>
+      </w:tblPr>
+      <w:tblGrid>
+        <w:gridCol w:w="9345"/>
+      </w:tblGrid>
+      <w:tr>
+        <w:tc>
+          <w:tcPr>
+            <w:tcW w:w="9345" w:type="dxa"/>
+          </w:tcPr>
+          <w:p>
+            <w:pPr>
+              <w:pStyle w:val="HTML"/>
+              <w:shd w:val="clear" w:color="auto" w:fill="F5F5F5"/>
+              <w:rPr>
+                <w:color w:val="202020"/>
+                <w:sz w:val="28"/>
+                <w:szCs w:val="28"/>
+                <w:lang w:val="en-US"/>
+              </w:rPr>
+            </w:pPr>
+            <w:r>
+              <w:rPr>
+                <w:rStyle w:val="cm-comment"/>
+                <w:color w:val="8F5536"/>
+                <w:sz w:val="28"/>
+                <w:szCs w:val="28"/>
+                <w:lang w:val="en-US"/>
+              </w:rPr>
+              <w:lastRenderedPageBreak/>
+              <w:t xml:space="preserve"># </w:t>
+            </w:r>
+            <w:r>
+              <w:rPr>
+                <w:rStyle w:val="cm-comment"/>
+                <w:color w:val="8F5536"/>
+                <w:sz w:val="28"/>
+                <w:szCs w:val="28"/>
+              </w:rPr>
+              <w:t>Задание</w:t>
+            </w:r>
+            <w:r>
+              <w:rPr>
+                <w:rStyle w:val="cm-comment"/>
+                <w:color w:val="8F5536"/>
+                <w:sz w:val="28"/>
+                <w:szCs w:val="28"/>
+                <w:lang w:val="en-US"/>
+              </w:rPr>
+              <w:t xml:space="preserve"> 2</w:t>
+            </w:r>
+          </w:p>
+          <w:p>
+            <w:pPr>
+              <w:pStyle w:val="HTML"/>
+              <w:shd w:val="clear" w:color="auto" w:fill="F5F5F5"/>
+              <w:rPr>
+                <w:color w:val="202020"/>
+                <w:sz w:val="28"/>
+                <w:szCs w:val="28"/>
+                <w:lang w:val="en-US"/>
+              </w:rPr>
+            </w:pPr>
+            <w:r>
+              <w:rPr>
+                <w:rStyle w:val="cm-keyword"/>
+                <w:color w:val="AC4142"/>
+                <w:sz w:val="28"/>
+                <w:szCs w:val="28"/>
+                <w:lang w:val="en-US"/>
+              </w:rPr>
+              <w:t>def</w:t>
+            </w:r>
+            <w:r>
+              <w:rPr>
+                <w:color w:val="202020"/>
+                <w:sz w:val="28"/>
+                <w:szCs w:val="28"/>
+                <w:lang w:val="en-US"/>
+              </w:rPr>
+              <w:t xml:space="preserve"> </w:t>
+            </w:r>
+            <w:r>
+              <w:rPr>
+                <w:rStyle w:val="cm-def"/>
+                <w:color w:val="D28445"/>
+                <w:sz w:val="28"/>
+                <w:szCs w:val="28"/>
+                <w:lang w:val="en-US"/>
+              </w:rPr>
+              <w:t>describe_person</w:t>
+            </w:r>
+            <w:r>
+              <w:rPr>
+                <w:color w:val="202020"/>
+                <w:sz w:val="28"/>
+                <w:szCs w:val="28"/>
+                <w:lang w:val="en-US"/>
+              </w:rPr>
+              <w:t>(</w:t>
+            </w:r>
+            <w:r>
+              <w:rPr>
+                <w:rStyle w:val="cm-variable"/>
+                <w:color w:val="90A959"/>
+                <w:sz w:val="28"/>
+                <w:szCs w:val="28"/>
+                <w:lang w:val="en-US"/>
+              </w:rPr>
+              <w:t>name</w:t>
+            </w:r>
+            <w:r>
+              <w:rPr>
+                <w:color w:val="202020"/>
+                <w:sz w:val="28"/>
+                <w:szCs w:val="28"/>
+                <w:lang w:val="en-US"/>
+              </w:rPr>
+              <w:t xml:space="preserve">, </w:t>
+            </w:r>
+            <w:r>
+              <w:rPr>
+                <w:rStyle w:val="cm-variable"/>
+                <w:color w:val="90A959"/>
+                <w:sz w:val="28"/>
+                <w:szCs w:val="28"/>
+                <w:lang w:val="en-US"/>
+              </w:rPr>
+              <w:t>age</w:t>
+            </w:r>
+            <w:r>
+              <w:rPr>
+                <w:rStyle w:val="cm-operator"/>
+                <w:color w:val="202020"/>
+                <w:sz w:val="28"/>
+                <w:szCs w:val="28"/>
+                <w:lang w:val="en-US"/>
+              </w:rPr>
+              <w:t>=</w:t>
+            </w:r>
+            <w:r>
+              <w:rPr>
+                <w:rStyle w:val="cm-number"/>
+                <w:color w:val="AA759F"/>
+                <w:sz w:val="28"/>
+                <w:szCs w:val="28"/>
+                <w:lang w:val="en-US"/>
+              </w:rPr>
+              <w:t>30</w:t>
+            </w:r>
+            <w:r>
+              <w:rPr>
+                <w:color w:val="202020"/>
+                <w:sz w:val="28"/>
+                <w:szCs w:val="28"/>
+                <w:lang w:val="en-US"/>
+              </w:rPr>
+              <w:t xml:space="preserve">): </w:t>
+            </w:r>
+            <w:r>
+              <w:rPr>
+                <w:rStyle w:val="cm-builtin"/>
+                <w:color w:val="202020"/>
+                <w:sz w:val="28"/>
+                <w:szCs w:val="28"/>
+                <w:lang w:val="en-US"/>
+              </w:rPr>
+              <w:t>print</w:t>
+            </w:r>
+            <w:r>
+              <w:rPr>
+                <w:color w:val="202020"/>
+                <w:sz w:val="28"/>
+                <w:szCs w:val="28"/>
+                <w:lang w:val="en-US"/>
+              </w:rPr>
+              <w:t>(</w:t>
+            </w:r>
+            <w:r>
+              <w:rPr>
+                <w:rStyle w:val="cm-string"/>
+                <w:color w:val="F4BF75"/>
+                <w:sz w:val="28"/>
+                <w:szCs w:val="28"/>
+                <w:lang w:val="en-US"/>
+              </w:rPr>
+              <w:t>f'</w:t>
+            </w:r>
+            <w:r>
+              <w:rPr>
+                <w:rStyle w:val="cm-string"/>
+                <w:color w:val="F4BF75"/>
+                <w:sz w:val="28"/>
+                <w:szCs w:val="28"/>
+              </w:rPr>
+              <w:t>Имя</w:t>
+            </w:r>
+            <w:r>
+              <w:rPr>
+                <w:rStyle w:val="cm-string"/>
+                <w:color w:val="F4BF75"/>
+                <w:sz w:val="28"/>
+                <w:szCs w:val="28"/>
+                <w:lang w:val="en-US"/>
+              </w:rPr>
+              <w:t xml:space="preserve"> - </w:t>
+            </w:r>
+            <w:r>
+              <w:rPr>
+                <w:color w:val="202020"/>
+                <w:sz w:val="28"/>
+                <w:szCs w:val="28"/>
+                <w:lang w:val="en-US"/>
+              </w:rPr>
+              <w:t>{</w:t>
+            </w:r>
+            <w:r>
+              <w:rPr>
+                <w:rStyle w:val="cm-variable"/>
+                <w:color w:val="90A959"/>
+                <w:sz w:val="28"/>
+                <w:szCs w:val="28"/>
+                <w:lang w:val="en-US"/>
+              </w:rPr>
+              <w:t>name</w:t>
+            </w:r>
+            <w:r>
+              <w:rPr>
+                <w:color w:val="202020"/>
+                <w:sz w:val="28"/>
+                <w:szCs w:val="28"/>
+                <w:lang w:val="en-US"/>
+              </w:rPr>
+              <w:t>}</w:t>
+            </w:r>
+            <w:r>
+              <w:rPr>
+                <w:rStyle w:val="cm-string"/>
+                <w:color w:val="F4BF75"/>
+                <w:sz w:val="28"/>
+                <w:szCs w:val="28"/>
+                <w:lang w:val="en-US"/>
+              </w:rPr>
+              <w:t xml:space="preserve"> \n</w:t>
+            </w:r>
+            <w:r>
+              <w:rPr>
+                <w:rStyle w:val="cm-string"/>
+                <w:color w:val="F4BF75"/>
+                <w:sz w:val="28"/>
+                <w:szCs w:val="28"/>
+              </w:rPr>
+              <w:t>Возраст</w:t>
+            </w:r>
+            <w:r>
+              <w:rPr>
+                <w:rStyle w:val="cm-string"/>
+                <w:color w:val="F4BF75"/>
+                <w:sz w:val="28"/>
+                <w:szCs w:val="28"/>
+                <w:lang w:val="en-US"/>
+              </w:rPr>
+              <w:t xml:space="preserve"> - </w:t>
+            </w:r>
+            <w:r>
+              <w:rPr>
+                <w:color w:val="202020"/>
+                <w:sz w:val="28"/>
+                <w:szCs w:val="28"/>
+                <w:lang w:val="en-US"/>
+              </w:rPr>
+              <w:t>{</w:t>
+            </w:r>
+            <w:r>
+              <w:rPr>
+                <w:rStyle w:val="cm-variable"/>
+                <w:color w:val="90A959"/>
+                <w:sz w:val="28"/>
+                <w:szCs w:val="28"/>
+                <w:lang w:val="en-US"/>
+              </w:rPr>
+              <w:t>age</w:t>
+            </w:r>
+            <w:r>
+              <w:rPr>
+                <w:color w:val="202020"/>
+                <w:sz w:val="28"/>
+                <w:szCs w:val="28"/>
+                <w:lang w:val="en-US"/>
+              </w:rPr>
+              <w:t>}</w:t>
+            </w:r>
+            <w:r>
+              <w:rPr>
+                <w:rStyle w:val="cm-string"/>
+                <w:color w:val="F4BF75"/>
+                <w:sz w:val="28"/>
+                <w:szCs w:val="28"/>
+                <w:lang w:val="en-US"/>
+              </w:rPr>
+              <w:t>'</w:t>
+            </w:r>
+            <w:r>
+              <w:rPr>
+                <w:color w:val="202020"/>
+                <w:sz w:val="28"/>
+                <w:szCs w:val="28"/>
+                <w:lang w:val="en-US"/>
+              </w:rPr>
+              <w:t>)</w:t>
+            </w:r>
+          </w:p>
+          <w:p>
+            <w:pPr>
+              <w:pStyle w:val="HTML"/>
+              <w:shd w:val="clear" w:color="auto" w:fill="F5F5F5"/>
+              <w:rPr>
+                <w:color w:val="202020"/>
+                <w:sz w:val="28"/>
+                <w:szCs w:val="28"/>
+                <w:lang w:val="en-US"/>
+              </w:rPr>
+            </w:pPr>
+            <w:r>
+              <w:rPr>
+                <w:rFonts w:ascii="Cambria Math" w:hAnsi="Cambria Math" w:cs="Cambria Math"/>
+                <w:color w:val="202020"/>
+                <w:sz w:val="28"/>
+                <w:szCs w:val="28"/>
+                <w:lang w:val="en-US"/>
+              </w:rPr>
+              <w:t>​</w:t>
+            </w:r>
+          </w:p>
+          <w:p>
+            <w:pPr>
+              <w:pStyle w:val="HTML"/>
+              <w:shd w:val="clear" w:color="auto" w:fill="F5F5F5"/>
+              <w:rPr>
+                <w:rStyle w:val="cm-keyword"/>
+                <w:color w:val="202020"/>
+                <w:sz w:val="28"/>
+                <w:szCs w:val="28"/>
+              </w:rPr>
+            </w:pPr>
+            <w:r>
+              <w:rPr>
+                <w:rStyle w:val="cm-comment"/>
+                <w:color w:val="8F5536"/>
+                <w:sz w:val="28"/>
+                <w:szCs w:val="28"/>
+                <w:lang w:val="en-US"/>
+              </w:rPr>
+              <w:t xml:space="preserve"># </w:t>
+            </w:r>
+            <w:r>
+              <w:rPr>
+                <w:rStyle w:val="cm-comment"/>
+                <w:color w:val="8F5536"/>
+                <w:sz w:val="28"/>
+                <w:szCs w:val="28"/>
+              </w:rPr>
+              <w:t>Задание</w:t>
+            </w:r>
+            <w:r>
+              <w:rPr>
+                <w:rStyle w:val="cm-comment"/>
+                <w:color w:val="8F5536"/>
+                <w:sz w:val="28"/>
+                <w:szCs w:val="28"/>
+                <w:lang w:val="en-US"/>
+              </w:rPr>
+              <w:t xml:space="preserve"> </w:t>
+            </w:r>
+            <w:r>
+              <w:rPr>
+                <w:rStyle w:val="cm-comment"/>
+                <w:color w:val="8F5536"/>
+                <w:sz w:val="28"/>
+                <w:szCs w:val="28"/>
+              </w:rPr>
+              <w:t>3</w:t>
+            </w:r>
+          </w:p>
+          <w:p>
+            <w:pPr>
+              <w:pStyle w:val="HTML"/>
+              <w:shd w:val="clear" w:color="auto" w:fill="F5F5F5"/>
+              <w:rPr>
+                <w:rStyle w:val="cm-keyword"/>
+                <w:color w:val="AC4142"/>
+                <w:sz w:val="28"/>
+                <w:szCs w:val="28"/>
+              </w:rPr>
+            </w:pPr>
+          </w:p>
+          <w:p>
+            <w:pPr>
+              <w:pStyle w:val="HTML"/>
+              <w:shd w:val="clear" w:color="auto" w:fill="F5F5F5"/>
+              <w:rPr>
+                <w:color w:val="202020"/>
+                <w:sz w:val="28"/>
+                <w:szCs w:val="28"/>
+                <w:lang w:val="en-US"/>
+              </w:rPr>
+            </w:pPr>
+            <w:r>
+              <w:rPr>
+                <w:rStyle w:val="cm-keyword"/>
+                <w:color w:val="AC4142"/>
+                <w:sz w:val="28"/>
+                <w:szCs w:val="28"/>
+                <w:lang w:val="en-US"/>
+              </w:rPr>
+              <w:t>import</w:t>
+            </w:r>
+            <w:r>
+              <w:rPr>
+                <w:color w:val="202020"/>
+                <w:sz w:val="28"/>
+                <w:szCs w:val="28"/>
+                <w:lang w:val="en-US"/>
+              </w:rPr>
+              <w:t xml:space="preserve"> </w:t>
+            </w:r>
+            <w:r>
+              <w:rPr>
+                <w:rStyle w:val="cm-variable"/>
+                <w:color w:val="90A959"/>
+                <w:sz w:val="28"/>
+                <w:szCs w:val="28"/>
+                <w:lang w:val="en-US"/>
+              </w:rPr>
+              <w:t>math</w:t>
+            </w:r>
+          </w:p>
+          <w:p>
+            <w:pPr>
+              <w:pStyle w:val="HTML"/>
+              <w:shd w:val="clear" w:color="auto" w:fill="F5F5F5"/>
+              <w:rPr>
+                <w:color w:val="202020"/>
+                <w:sz w:val="28"/>
+                <w:szCs w:val="28"/>
+                <w:lang w:val="en-US"/>
+              </w:rPr>
+            </w:pPr>
+            <w:r>
+              <w:rPr>
+                <w:rStyle w:val="cm-keyword"/>
+                <w:color w:val="AC4142"/>
+                <w:sz w:val="28"/>
+                <w:szCs w:val="28"/>
+                <w:lang w:val="en-US"/>
+              </w:rPr>
+              <w:t>def</w:t>
+            </w:r>
+            <w:r>
+              <w:rPr>
+                <w:color w:val="202020"/>
+                <w:sz w:val="28"/>
+                <w:szCs w:val="28"/>
+                <w:lang w:val="en-US"/>
+              </w:rPr>
+              <w:t xml:space="preserve"> </w:t>
+            </w:r>
+            <w:r>
+              <w:rPr>
+                <w:rStyle w:val="cm-def"/>
+                <w:color w:val="D28445"/>
+                <w:sz w:val="28"/>
+                <w:szCs w:val="28"/>
+                <w:lang w:val="en-US"/>
+              </w:rPr>
+              <w:t>is_prime</w:t>
+            </w:r>
+            <w:r>
+              <w:rPr>
+                <w:color w:val="202020"/>
+                <w:sz w:val="28"/>
+                <w:szCs w:val="28"/>
+                <w:lang w:val="en-US"/>
+              </w:rPr>
+              <w:t>(</w:t>
+            </w:r>
+            <w:r>
+              <w:rPr>
+                <w:rStyle w:val="cm-variable"/>
+                <w:color w:val="90A959"/>
+                <w:sz w:val="28"/>
+                <w:szCs w:val="28"/>
+                <w:lang w:val="en-US"/>
+              </w:rPr>
+              <w:t>number</w:t>
+            </w:r>
+            <w:r>
+              <w:rPr>
+                <w:color w:val="202020"/>
+                <w:sz w:val="28"/>
+                <w:szCs w:val="28"/>
+                <w:lang w:val="en-US"/>
+              </w:rPr>
+              <w:t>):</w:t>
+            </w:r>
+          </w:p>
+          <w:p>
+            <w:pPr>
+              <w:pStyle w:val="HTML"/>
+              <w:shd w:val="clear" w:color="auto" w:fill="F5F5F5"/>
+              <w:rPr>
+                <w:color w:val="202020"/>
+                <w:sz w:val="28"/>
+                <w:szCs w:val="28"/>
+                <w:lang w:val="en-US"/>
+              </w:rPr>
+            </w:pPr>
+            <w:r>
+              <w:rPr>
+                <w:rStyle w:val="cm-tab"/>
+                <w:color w:val="202020"/>
+                <w:sz w:val="28"/>
+                <w:szCs w:val="28"/>
+                <w:lang w:val="en-US"/>
+              </w:rPr>
+              <w:t xml:space="preserve">    </w:t>
+            </w:r>
+            <w:r>
+              <w:rPr>
+                <w:rStyle w:val="cm-keyword"/>
+                <w:color w:val="AC4142"/>
+                <w:sz w:val="28"/>
+                <w:szCs w:val="28"/>
+                <w:lang w:val="en-US"/>
+              </w:rPr>
+              <w:t>if</w:t>
+            </w:r>
+            <w:r>
+              <w:rPr>
+                <w:color w:val="202020"/>
+                <w:sz w:val="28"/>
+                <w:szCs w:val="28"/>
+                <w:lang w:val="en-US"/>
+              </w:rPr>
+              <w:t xml:space="preserve"> </w:t>
+            </w:r>
+            <w:r>
+              <w:rPr>
+                <w:rStyle w:val="cm-variable"/>
+                <w:color w:val="90A959"/>
+                <w:sz w:val="28"/>
+                <w:szCs w:val="28"/>
+                <w:lang w:val="en-US"/>
+              </w:rPr>
+              <w:t>number</w:t>
+            </w:r>
+            <w:r>
+              <w:rPr>
+                <w:rStyle w:val="cm-operator"/>
+                <w:color w:val="202020"/>
+                <w:sz w:val="28"/>
+                <w:szCs w:val="28"/>
+                <w:lang w:val="en-US"/>
+              </w:rPr>
+              <w:t>%</w:t>
+            </w:r>
+            <w:r>
+              <w:rPr>
+                <w:rStyle w:val="cm-number"/>
+                <w:color w:val="AA759F"/>
+                <w:sz w:val="28"/>
+                <w:szCs w:val="28"/>
+                <w:lang w:val="en-US"/>
+              </w:rPr>
+              <w:t>2</w:t>
+            </w:r>
+            <w:r>
+              <w:rPr>
+                <w:color w:val="202020"/>
+                <w:sz w:val="28"/>
+                <w:szCs w:val="28"/>
+                <w:lang w:val="en-US"/>
+              </w:rPr>
+              <w:t xml:space="preserve"> </w:t>
+            </w:r>
+            <w:r>
+              <w:rPr>
+                <w:rStyle w:val="cm-operator"/>
+                <w:color w:val="202020"/>
+                <w:sz w:val="28"/>
+                <w:szCs w:val="28"/>
+                <w:lang w:val="en-US"/>
+              </w:rPr>
+              <w:t>==</w:t>
+            </w:r>
+            <w:r>
+              <w:rPr>
+                <w:color w:val="202020"/>
+                <w:sz w:val="28"/>
+                <w:szCs w:val="28"/>
+                <w:lang w:val="en-US"/>
+              </w:rPr>
+              <w:t xml:space="preserve"> </w:t>
+            </w:r>
+            <w:r>
+              <w:rPr>
+                <w:rStyle w:val="cm-number"/>
+                <w:color w:val="AA759F"/>
+                <w:sz w:val="28"/>
+                <w:szCs w:val="28"/>
+                <w:lang w:val="en-US"/>
+              </w:rPr>
+              <w:t>0</w:t>
+            </w:r>
+            <w:r>
+              <w:rPr>
+                <w:color w:val="202020"/>
+                <w:sz w:val="28"/>
+                <w:szCs w:val="28"/>
+                <w:lang w:val="en-US"/>
+              </w:rPr>
+              <w:t xml:space="preserve"> </w:t>
+            </w:r>
+            <w:r>
+              <w:rPr>
+                <w:rStyle w:val="cm-keyword"/>
+                <w:color w:val="AC4142"/>
+                <w:sz w:val="28"/>
+                <w:szCs w:val="28"/>
+                <w:lang w:val="en-US"/>
+              </w:rPr>
+              <w:t>and</w:t>
+            </w:r>
+            <w:r>
+              <w:rPr>
+                <w:color w:val="202020"/>
+                <w:sz w:val="28"/>
+                <w:szCs w:val="28"/>
+                <w:lang w:val="en-US"/>
+              </w:rPr>
+              <w:t xml:space="preserve"> </w:t>
+            </w:r>
+            <w:r>
+              <w:rPr>
+                <w:rStyle w:val="cm-variable"/>
+                <w:color w:val="90A959"/>
+                <w:sz w:val="28"/>
+                <w:szCs w:val="28"/>
+                <w:lang w:val="en-US"/>
+              </w:rPr>
+              <w:t>number</w:t>
+            </w:r>
+            <w:r>
+              <w:rPr>
+                <w:color w:val="202020"/>
+                <w:sz w:val="28"/>
+                <w:szCs w:val="28"/>
+                <w:lang w:val="en-US"/>
+              </w:rPr>
+              <w:t xml:space="preserve"> </w:t>
+            </w:r>
+            <w:r>
+              <w:rPr>
+                <w:rStyle w:val="cm-operator"/>
+                <w:color w:val="202020"/>
+                <w:sz w:val="28"/>
+                <w:szCs w:val="28"/>
+                <w:lang w:val="en-US"/>
+              </w:rPr>
+              <w:t>&gt;</w:t>
+            </w:r>
+            <w:r>
+              <w:rPr>
+                <w:color w:val="202020"/>
+                <w:sz w:val="28"/>
+                <w:szCs w:val="28"/>
+                <w:lang w:val="en-US"/>
+              </w:rPr>
+              <w:t xml:space="preserve"> </w:t>
+            </w:r>
+            <w:r>
+              <w:rPr>
+                <w:rStyle w:val="cm-number"/>
+                <w:color w:val="AA759F"/>
+                <w:sz w:val="28"/>
+                <w:szCs w:val="28"/>
+                <w:lang w:val="en-US"/>
+              </w:rPr>
+              <w:t>2</w:t>
+            </w:r>
+            <w:r>
+              <w:rPr>
+                <w:color w:val="202020"/>
+                <w:sz w:val="28"/>
+                <w:szCs w:val="28"/>
+                <w:lang w:val="en-US"/>
+              </w:rPr>
+              <w:t xml:space="preserve">: </w:t>
+            </w:r>
+            <w:r>
+              <w:rPr>
+                <w:rStyle w:val="cm-keyword"/>
+                <w:color w:val="AC4142"/>
+                <w:sz w:val="28"/>
+                <w:szCs w:val="28"/>
+                <w:lang w:val="en-US"/>
+              </w:rPr>
+              <w:t>return</w:t>
+            </w:r>
+            <w:r>
+              <w:rPr>
+                <w:color w:val="202020"/>
+                <w:sz w:val="28"/>
+                <w:szCs w:val="28"/>
+                <w:lang w:val="en-US"/>
+              </w:rPr>
+              <w:t xml:space="preserve"> </w:t>
+            </w:r>
+            <w:r>
+              <w:rPr>
+                <w:rStyle w:val="cm-keyword"/>
+                <w:color w:val="AC4142"/>
+                <w:sz w:val="28"/>
+                <w:szCs w:val="28"/>
+                <w:lang w:val="en-US"/>
+              </w:rPr>
+              <w:t>False</w:t>
+            </w:r>
+          </w:p>
+          <w:p>
+            <w:pPr>
+              <w:pStyle w:val="HTML"/>
+              <w:shd w:val="clear" w:color="auto" w:fill="F5F5F5"/>
+              <w:rPr>
+                <w:color w:val="202020"/>
+                <w:sz w:val="28"/>
+                <w:szCs w:val="28"/>
+                <w:lang w:val="en-US"/>
+              </w:rPr>
+            </w:pPr>
+            <w:r>
+              <w:rPr>
+                <w:color w:val="202020"/>
+                <w:sz w:val="28"/>
+                <w:szCs w:val="28"/>
+                <w:lang w:val="en-US"/>
+              </w:rPr>
+              <w:t xml:space="preserve">  </w:t>
+            </w:r>
+            <w:r>
+              <w:rPr>
+                <w:rStyle w:val="cm-tab"/>
+                <w:color w:val="202020"/>
+                <w:sz w:val="28"/>
+                <w:szCs w:val="28"/>
+                <w:lang w:val="en-US"/>
+              </w:rPr>
+              <w:t xml:space="preserve">  </w:t>
+            </w:r>
+            <w:r>
+              <w:rPr>
+                <w:rStyle w:val="cm-keyword"/>
+                <w:color w:val="AC4142"/>
+                <w:sz w:val="28"/>
+                <w:szCs w:val="28"/>
+                <w:lang w:val="en-US"/>
+              </w:rPr>
+              <w:t>for</w:t>
+            </w:r>
+            <w:r>
+              <w:rPr>
+                <w:color w:val="202020"/>
+                <w:sz w:val="28"/>
+                <w:szCs w:val="28"/>
+                <w:lang w:val="en-US"/>
+              </w:rPr>
+              <w:t xml:space="preserve"> </w:t>
+            </w:r>
+            <w:r>
+              <w:rPr>
+                <w:rStyle w:val="cm-variable"/>
+                <w:color w:val="90A959"/>
+                <w:sz w:val="28"/>
+                <w:szCs w:val="28"/>
+                <w:lang w:val="en-US"/>
+              </w:rPr>
+              <w:t>i</w:t>
+            </w:r>
+            <w:r>
+              <w:rPr>
+                <w:color w:val="202020"/>
+                <w:sz w:val="28"/>
+                <w:szCs w:val="28"/>
+                <w:lang w:val="en-US"/>
+              </w:rPr>
+              <w:t xml:space="preserve"> </w:t>
+            </w:r>
+            <w:r>
+              <w:rPr>
+                <w:rStyle w:val="cm-keyword"/>
+                <w:color w:val="AC4142"/>
+                <w:sz w:val="28"/>
+                <w:szCs w:val="28"/>
+                <w:lang w:val="en-US"/>
+              </w:rPr>
+              <w:t>in</w:t>
+            </w:r>
+            <w:r>
+              <w:rPr>
+                <w:color w:val="202020"/>
+                <w:sz w:val="28"/>
+                <w:szCs w:val="28"/>
+                <w:lang w:val="en-US"/>
+              </w:rPr>
+              <w:t xml:space="preserve"> </w:t>
+            </w:r>
+            <w:r>
+              <w:rPr>
+                <w:rStyle w:val="cm-builtin"/>
+                <w:color w:val="202020"/>
+                <w:sz w:val="28"/>
+                <w:szCs w:val="28"/>
+                <w:lang w:val="en-US"/>
+              </w:rPr>
+              <w:t>range</w:t>
+            </w:r>
+            <w:r>
+              <w:rPr>
+                <w:color w:val="202020"/>
+                <w:sz w:val="28"/>
+                <w:szCs w:val="28"/>
+                <w:lang w:val="en-US"/>
+              </w:rPr>
+              <w:t>(</w:t>
+            </w:r>
+            <w:r>
+              <w:rPr>
+                <w:rStyle w:val="cm-number"/>
+                <w:color w:val="AA759F"/>
+                <w:sz w:val="28"/>
+                <w:szCs w:val="28"/>
+                <w:lang w:val="en-US"/>
+              </w:rPr>
+              <w:t>3</w:t>
+            </w:r>
+            <w:r>
+              <w:rPr>
+                <w:color w:val="202020"/>
+                <w:sz w:val="28"/>
+                <w:szCs w:val="28"/>
+                <w:lang w:val="en-US"/>
+              </w:rPr>
+              <w:t xml:space="preserve">, </w:t>
+            </w:r>
+            <w:r>
+              <w:rPr>
+                <w:rStyle w:val="cm-variable"/>
+                <w:color w:val="90A959"/>
+                <w:sz w:val="28"/>
+                <w:szCs w:val="28"/>
+                <w:lang w:val="en-US"/>
+              </w:rPr>
+              <w:t>math</w:t>
+            </w:r>
+            <w:r>
+              <w:rPr>
+                <w:color w:val="202020"/>
+                <w:sz w:val="28"/>
+                <w:szCs w:val="28"/>
+                <w:lang w:val="en-US"/>
+              </w:rPr>
+              <w:t>.</w:t>
+            </w:r>
+            <w:r>
+              <w:rPr>
+                <w:rStyle w:val="cm-property"/>
+                <w:color w:val="90A959"/>
+                <w:sz w:val="28"/>
+                <w:szCs w:val="28"/>
+                <w:lang w:val="en-US"/>
+              </w:rPr>
+              <w:t>ceil</w:t>
+            </w:r>
+            <w:r>
+              <w:rPr>
+                <w:color w:val="202020"/>
+                <w:sz w:val="28"/>
+                <w:szCs w:val="28"/>
+                <w:lang w:val="en-US"/>
+              </w:rPr>
+              <w:t>(</w:t>
+            </w:r>
+            <w:r>
+              <w:rPr>
+                <w:rStyle w:val="cm-variable"/>
+                <w:color w:val="90A959"/>
+                <w:sz w:val="28"/>
+                <w:szCs w:val="28"/>
+                <w:lang w:val="en-US"/>
+              </w:rPr>
+              <w:t>number</w:t>
+            </w:r>
+            <w:r>
+              <w:rPr>
+                <w:rStyle w:val="cm-operator"/>
+                <w:color w:val="202020"/>
+                <w:sz w:val="28"/>
+                <w:szCs w:val="28"/>
+                <w:lang w:val="en-US"/>
+              </w:rPr>
+              <w:t>**</w:t>
+            </w:r>
+            <w:r>
+              <w:rPr>
+                <w:color w:val="202020"/>
+                <w:sz w:val="28"/>
+                <w:szCs w:val="28"/>
+                <w:lang w:val="en-US"/>
+              </w:rPr>
+              <w:t>(</w:t>
+            </w:r>
+            <w:r>
+              <w:rPr>
+                <w:rStyle w:val="cm-number"/>
+                <w:color w:val="AA759F"/>
+                <w:sz w:val="28"/>
+                <w:szCs w:val="28"/>
+                <w:lang w:val="en-US"/>
+              </w:rPr>
+              <w:t>0.5</w:t>
+            </w:r>
+            <w:r>
+              <w:rPr>
+                <w:color w:val="202020"/>
+                <w:sz w:val="28"/>
+                <w:szCs w:val="28"/>
+                <w:lang w:val="en-US"/>
+              </w:rPr>
+              <w:t>))</w:t>
+            </w:r>
+            <w:r>
+              <w:rPr>
+                <w:rStyle w:val="cm-operator"/>
+                <w:color w:val="202020"/>
+                <w:sz w:val="28"/>
+                <w:szCs w:val="28"/>
+                <w:lang w:val="en-US"/>
+              </w:rPr>
+              <w:t>+</w:t>
+            </w:r>
+            <w:r>
+              <w:rPr>
+                <w:rStyle w:val="cm-number"/>
+                <w:color w:val="AA759F"/>
+                <w:sz w:val="28"/>
+                <w:szCs w:val="28"/>
+                <w:lang w:val="en-US"/>
+              </w:rPr>
+              <w:t>1</w:t>
+            </w:r>
+            <w:r>
+              <w:rPr>
+                <w:color w:val="202020"/>
+                <w:sz w:val="28"/>
+                <w:szCs w:val="28"/>
+                <w:lang w:val="en-US"/>
+              </w:rPr>
+              <w:t xml:space="preserve">, </w:t>
+            </w:r>
+            <w:r>
+              <w:rPr>
+                <w:rStyle w:val="cm-number"/>
+                <w:color w:val="AA759F"/>
+                <w:sz w:val="28"/>
+                <w:szCs w:val="28"/>
+                <w:lang w:val="en-US"/>
+              </w:rPr>
+              <w:t>2</w:t>
+            </w:r>
+            <w:r>
+              <w:rPr>
+                <w:color w:val="202020"/>
+                <w:sz w:val="28"/>
+                <w:szCs w:val="28"/>
+                <w:lang w:val="en-US"/>
+              </w:rPr>
+              <w:t>):</w:t>
+            </w:r>
+          </w:p>
+          <w:p>
+            <w:pPr>
+              <w:pStyle w:val="HTML"/>
+              <w:shd w:val="clear" w:color="auto" w:fill="F5F5F5"/>
+              <w:rPr>
+                <w:color w:val="202020"/>
+                <w:sz w:val="28"/>
+                <w:szCs w:val="28"/>
+                <w:lang w:val="en-US"/>
+              </w:rPr>
+            </w:pPr>
+            <w:r>
+              <w:rPr>
+                <w:color w:val="202020"/>
+                <w:sz w:val="28"/>
+                <w:szCs w:val="28"/>
+                <w:lang w:val="en-US"/>
+              </w:rPr>
+              <w:t xml:space="preserve">    </w:t>
+            </w:r>
+            <w:r>
+              <w:rPr>
+                <w:rStyle w:val="cm-keyword"/>
+                <w:color w:val="AC4142"/>
+                <w:sz w:val="28"/>
+                <w:szCs w:val="28"/>
+                <w:lang w:val="en-US"/>
+              </w:rPr>
+              <w:t>if</w:t>
+            </w:r>
+            <w:r>
+              <w:rPr>
+                <w:color w:val="202020"/>
+                <w:sz w:val="28"/>
+                <w:szCs w:val="28"/>
+                <w:lang w:val="en-US"/>
+              </w:rPr>
+              <w:t xml:space="preserve"> </w:t>
+            </w:r>
+            <w:r>
+              <w:rPr>
+                <w:rStyle w:val="cm-variable"/>
+                <w:color w:val="90A959"/>
+                <w:sz w:val="28"/>
+                <w:szCs w:val="28"/>
+                <w:lang w:val="en-US"/>
+              </w:rPr>
+              <w:t>number</w:t>
+            </w:r>
+            <w:r>
+              <w:rPr>
+                <w:color w:val="202020"/>
+                <w:sz w:val="28"/>
+                <w:szCs w:val="28"/>
+                <w:lang w:val="en-US"/>
+              </w:rPr>
+              <w:t xml:space="preserve"> </w:t>
+            </w:r>
+            <w:r>
+              <w:rPr>
+                <w:rStyle w:val="cm-operator"/>
+                <w:color w:val="202020"/>
+                <w:sz w:val="28"/>
+                <w:szCs w:val="28"/>
+                <w:lang w:val="en-US"/>
+              </w:rPr>
+              <w:t>%</w:t>
+            </w:r>
+            <w:r>
+              <w:rPr>
+                <w:color w:val="202020"/>
+                <w:sz w:val="28"/>
+                <w:szCs w:val="28"/>
+                <w:lang w:val="en-US"/>
+              </w:rPr>
+              <w:t xml:space="preserve"> </w:t>
+            </w:r>
+            <w:r>
+              <w:rPr>
+                <w:rStyle w:val="cm-variable"/>
+                <w:color w:val="90A959"/>
+                <w:sz w:val="28"/>
+                <w:szCs w:val="28"/>
+                <w:lang w:val="en-US"/>
+              </w:rPr>
+              <w:t>i</w:t>
+            </w:r>
+            <w:r>
+              <w:rPr>
+                <w:color w:val="202020"/>
+                <w:sz w:val="28"/>
+                <w:szCs w:val="28"/>
+                <w:lang w:val="en-US"/>
+              </w:rPr>
+              <w:t xml:space="preserve"> </w:t>
+            </w:r>
+            <w:r>
+              <w:rPr>
+                <w:rStyle w:val="cm-operator"/>
+                <w:color w:val="202020"/>
+                <w:sz w:val="28"/>
+                <w:szCs w:val="28"/>
+                <w:lang w:val="en-US"/>
+              </w:rPr>
+              <w:t>==</w:t>
+            </w:r>
+            <w:r>
+              <w:rPr>
+                <w:color w:val="202020"/>
+                <w:sz w:val="28"/>
+                <w:szCs w:val="28"/>
+                <w:lang w:val="en-US"/>
+              </w:rPr>
+              <w:t xml:space="preserve"> </w:t>
+            </w:r>
+            <w:r>
+              <w:rPr>
+                <w:rStyle w:val="cm-number"/>
+                <w:color w:val="AA759F"/>
+                <w:sz w:val="28"/>
+                <w:szCs w:val="28"/>
+                <w:lang w:val="en-US"/>
+              </w:rPr>
+              <w:t>0</w:t>
+            </w:r>
+            <w:r>
+              <w:rPr>
+                <w:color w:val="202020"/>
+                <w:sz w:val="28"/>
+                <w:szCs w:val="28"/>
+                <w:lang w:val="en-US"/>
+              </w:rPr>
+              <w:t>:</w:t>
+            </w:r>
+          </w:p>
+          <w:p>
+            <w:pPr>
+              <w:pStyle w:val="HTML"/>
+              <w:shd w:val="clear" w:color="auto" w:fill="F5F5F5"/>
+              <w:rPr>
+                <w:color w:val="202020"/>
+                <w:sz w:val="28"/>
+                <w:szCs w:val="28"/>
+                <w:lang w:val="en-US"/>
+              </w:rPr>
+            </w:pPr>
+            <w:r>
+              <w:rPr>
+                <w:color w:val="202020"/>
+                <w:sz w:val="28"/>
+                <w:szCs w:val="28"/>
+                <w:lang w:val="en-US"/>
+              </w:rPr>
+              <w:t xml:space="preserve">      </w:t>
+            </w:r>
+            <w:r>
+              <w:rPr>
+                <w:rStyle w:val="cm-tab"/>
+                <w:color w:val="202020"/>
+                <w:sz w:val="28"/>
+                <w:szCs w:val="28"/>
+                <w:lang w:val="en-US"/>
+              </w:rPr>
+              <w:t xml:space="preserve">  </w:t>
+            </w:r>
+            <w:r>
+              <w:rPr>
+                <w:rStyle w:val="cm-keyword"/>
+                <w:color w:val="AC4142"/>
+                <w:sz w:val="28"/>
+                <w:szCs w:val="28"/>
+                <w:lang w:val="en-US"/>
+              </w:rPr>
+              <w:t>return</w:t>
+            </w:r>
+            <w:r>
+              <w:rPr>
+                <w:color w:val="202020"/>
+                <w:sz w:val="28"/>
+                <w:szCs w:val="28"/>
+                <w:lang w:val="en-US"/>
+              </w:rPr>
+              <w:t xml:space="preserve"> </w:t>
+            </w:r>
+            <w:r>
+              <w:rPr>
+                <w:rStyle w:val="cm-keyword"/>
+                <w:color w:val="AC4142"/>
+                <w:sz w:val="28"/>
+                <w:szCs w:val="28"/>
+                <w:lang w:val="en-US"/>
+              </w:rPr>
+              <w:t>False</w:t>
+            </w:r>
+          </w:p>
+          <w:p>
+            <w:pPr>
+              <w:pStyle w:val="HTML"/>
+              <w:shd w:val="clear" w:color="auto" w:fill="F5F5F5"/>
+              <w:rPr>
+                <w:color w:val="202020"/>
+                <w:sz w:val="28"/>
+                <w:szCs w:val="28"/>
+                <w:lang w:val="en-US"/>
+              </w:rPr>
+            </w:pPr>
+            <w:r>
+              <w:rPr>
+                <w:color w:val="202020"/>
+                <w:sz w:val="28"/>
+                <w:szCs w:val="28"/>
+                <w:lang w:val="en-US"/>
+              </w:rPr>
+              <w:t xml:space="preserve">  </w:t>
+            </w:r>
+            <w:r>
+              <w:rPr>
+                <w:rStyle w:val="cm-tab"/>
+                <w:color w:val="202020"/>
+                <w:sz w:val="28"/>
+                <w:szCs w:val="28"/>
+                <w:lang w:val="en-US"/>
+              </w:rPr>
+              <w:t xml:space="preserve">  </w:t>
+            </w:r>
+            <w:r>
+              <w:rPr>
+                <w:rStyle w:val="cm-keyword"/>
+                <w:color w:val="AC4142"/>
+                <w:sz w:val="28"/>
+                <w:szCs w:val="28"/>
+                <w:lang w:val="en-US"/>
+              </w:rPr>
+              <w:t>return</w:t>
+            </w:r>
+            <w:r>
+              <w:rPr>
+                <w:color w:val="202020"/>
+                <w:sz w:val="28"/>
+                <w:szCs w:val="28"/>
+                <w:lang w:val="en-US"/>
+              </w:rPr>
+              <w:t xml:space="preserve"> </w:t>
+            </w:r>
+            <w:r>
+              <w:rPr>
+                <w:rStyle w:val="cm-keyword"/>
+                <w:color w:val="AC4142"/>
+                <w:sz w:val="28"/>
+                <w:szCs w:val="28"/>
+                <w:lang w:val="en-US"/>
+              </w:rPr>
+              <w:t>True</w:t>
+            </w:r>
+          </w:p>
+        </w:tc>
+      </w:tr>
+      <w:bookmarkEnd w:id="0"/>
+    </w:tbl>
+    <w:p>
+      <w:pPr>
+        <w:jc w:val="center"/>
+        <w:rPr>
+          <w:rFonts w:ascii="Times New Roman" w:hAnsi="Times New Roman" w:cs="Times New Roman"/>
+          <w:sz w:val="28"/>
+          <w:szCs w:val="28"/>
+        </w:rPr>
+      </w:pPr>
+    </w:p>
+    <w:p>
+      <w:pPr>
+        <w:jc w:val="center"/>
+        <w:rPr>
+          <w:rFonts w:ascii="Times New Roman" w:hAnsi="Times New Roman" w:cs="Times New Roman"/>
+          <w:sz w:val="28"/>
+          <w:szCs w:val="28"/>
+        </w:rPr>
+      </w:pPr>
+      <w:r>
+        <w:rPr>
+          <w:rFonts w:ascii="Times New Roman" w:hAnsi="Times New Roman" w:cs="Times New Roman"/>
+          <w:sz w:val="28"/>
+          <w:szCs w:val="28"/>
+        </w:rPr>
+        <w:t xml:space="preserve">Элемент </w:t>
+      </w:r>
+      <w:r>
+        <w:rPr>
+          <w:rFonts w:ascii="Times New Roman" w:hAnsi="Times New Roman" w:cs="Times New Roman"/>
+          <w:sz w:val="28"/>
+          <w:szCs w:val="28"/>
+        </w:rPr>
+        <w:t>2</w:t>
+      </w:r>
+      <w:r>
+        <w:rPr>
+          <w:rFonts w:ascii="Times New Roman" w:hAnsi="Times New Roman" w:cs="Times New Roman"/>
+          <w:sz w:val="28"/>
+          <w:szCs w:val="28"/>
+        </w:rPr>
+        <w:t xml:space="preserve"> ― Код для задани</w:t>
+      </w:r>
+      <w:r>
+        <w:rPr>
+          <w:rFonts w:ascii="Times New Roman" w:hAnsi="Times New Roman" w:cs="Times New Roman"/>
+          <w:sz w:val="28"/>
+          <w:szCs w:val="28"/>
+        </w:rPr>
+        <w:t>я</w:t>
+      </w:r>
+      <w:r>
+        <w:rPr>
+          <w:rFonts w:ascii="Times New Roman" w:hAnsi="Times New Roman" w:cs="Times New Roman"/>
+          <w:sz w:val="28"/>
+          <w:szCs w:val="28"/>
+        </w:rPr>
+        <w:t xml:space="preserve"> </w:t>
+      </w:r>
+      <w:r>
+        <w:rPr>
+          <w:rFonts w:ascii="Times New Roman" w:hAnsi="Times New Roman" w:cs="Times New Roman"/>
+          <w:sz w:val="28"/>
+          <w:szCs w:val="28"/>
+        </w:rPr>
+        <w:t>2</w:t>
+      </w:r>
+      <w:r>
+        <w:rPr>
+          <w:rFonts w:ascii="Times New Roman" w:hAnsi="Times New Roman" w:cs="Times New Roman"/>
+          <w:sz w:val="28"/>
+          <w:szCs w:val="28"/>
+        </w:rPr>
+        <w:t xml:space="preserve"> и 3</w:t>
+      </w:r>
+    </w:p>
+    <w:p>
+      <w:pPr>
         <w:tabs>
           <w:tab w:val="left" w:pos="916"/>
           <w:tab w:val="left" w:pos="1832"/>
@@ -407,53 +2642,9 @@
           <w:szCs w:val="28"/>
         </w:rPr>
       </w:pPr>
-      <w:r>
-        <w:rPr>
-          <w:rFonts w:ascii="Times New Roman" w:hAnsi="Times New Roman" w:cs="Times New Roman"/>
-          <w:noProof/>
-          <w:sz w:val="28"/>
-          <w:szCs w:val="28"/>
-        </w:rPr>
-        <w:drawing>
-          <wp:inline distT="0" distB="0" distL="0" distR="0" wp14:anchorId="1D80F693" wp14:editId="7AF023E7">
-            <wp:extent cx="5310094" cy="3038475"/>
-            <wp:effectExtent l="0" t="0" r="5080" b="0"/>
-            <wp:docPr id="2076208507" name="Рисунок 1"/>
-            <wp:cNvGraphicFramePr>
-              <a:graphicFrameLocks xmlns:a="http://schemas.openxmlformats.org/drawingml/2006/main" noChangeAspect="1"/>
-            </wp:cNvGraphicFramePr>
-            <a:graphic xmlns:a="http://schemas.openxmlformats.org/drawingml/2006/main">
-              <a:graphicData uri="http://schemas.openxmlformats.org/drawingml/2006/picture">
-                <pic:pic xmlns:pic="http://schemas.openxmlformats.org/drawingml/2006/picture">
-                  <pic:nvPicPr>
-                    <pic:cNvPr id="2076208507" name=""/>
-                    <pic:cNvPicPr/>
-                  </pic:nvPicPr>
-                  <pic:blipFill>
-                    <a:blip r:embed="rId8"/>
-                    <a:stretch>
-                      <a:fillRect/>
-                    </a:stretch>
-                  </pic:blipFill>
-                  <pic:spPr>
-                    <a:xfrm>
-                      <a:off x="0" y="0"/>
-                      <a:ext cx="5311994" cy="3039562"/>
-                    </a:xfrm>
-                    <a:prstGeom prst="rect">
-                      <a:avLst/>
-                    </a:prstGeom>
-                  </pic:spPr>
-                </pic:pic>
-              </a:graphicData>
-            </a:graphic>
-          </wp:inline>
-        </w:drawing>
-      </w:r>
     </w:p>
     <w:p>
       <w:pPr>
-        <w:pStyle w:val="a5"/>
         <w:tabs>
           <w:tab w:val="left" w:pos="916"/>
           <w:tab w:val="left" w:pos="1832"/>
@@ -472,37 +2663,8 @@
           <w:tab w:val="left" w:pos="13740"/>
           <w:tab w:val="left" w:pos="14656"/>
         </w:tabs>
-        <w:spacing w:line="263" w:lineRule="atLeast"/>
-        <w:rPr>
-          <w:rFonts w:ascii="Times New Roman" w:hAnsi="Times New Roman" w:cs="Times New Roman"/>
-          <w:sz w:val="28"/>
-          <w:szCs w:val="28"/>
-        </w:rPr>
-      </w:pPr>
-    </w:p>
-    <w:p>
-      <w:pPr>
-        <w:pStyle w:val="a5"/>
-        <w:tabs>
-          <w:tab w:val="left" w:pos="916"/>
-          <w:tab w:val="left" w:pos="1832"/>
-          <w:tab w:val="left" w:pos="2748"/>
-          <w:tab w:val="left" w:pos="3664"/>
-          <w:tab w:val="left" w:pos="4580"/>
-          <w:tab w:val="left" w:pos="5496"/>
-          <w:tab w:val="left" w:pos="6412"/>
-          <w:tab w:val="left" w:pos="7328"/>
-          <w:tab w:val="left" w:pos="8244"/>
-          <w:tab w:val="left" w:pos="9160"/>
-          <w:tab w:val="left" w:pos="10076"/>
-          <w:tab w:val="left" w:pos="10992"/>
-          <w:tab w:val="left" w:pos="11908"/>
-          <w:tab w:val="left" w:pos="12824"/>
-          <w:tab w:val="left" w:pos="13740"/>
-          <w:tab w:val="left" w:pos="14656"/>
-        </w:tabs>
-        <w:spacing w:line="263" w:lineRule="atLeast"/>
-        <w:jc w:val="center"/>
+        <w:spacing w:line="360" w:lineRule="auto"/>
+        <w:jc w:val="both"/>
         <w:rPr>
           <w:rFonts w:ascii="Times New Roman" w:hAnsi="Times New Roman" w:cs="Times New Roman"/>
           <w:sz w:val="28"/>
@@ -515,36 +2677,40 @@
           <w:sz w:val="28"/>
           <w:szCs w:val="28"/>
         </w:rPr>
-        <w:t>Элемент 1 ― Код для заданий 1 и 2</w:t>
+        <w:tab/>
       </w:r>
-    </w:p>
-    <w:p>
-      <w:pPr>
-        <w:tabs>
-          <w:tab w:val="left" w:pos="916"/>
-          <w:tab w:val="left" w:pos="1832"/>
-          <w:tab w:val="left" w:pos="2748"/>
-          <w:tab w:val="left" w:pos="3664"/>
-          <w:tab w:val="left" w:pos="4580"/>
-          <w:tab w:val="left" w:pos="5496"/>
-          <w:tab w:val="left" w:pos="6412"/>
-          <w:tab w:val="left" w:pos="7328"/>
-          <w:tab w:val="left" w:pos="8244"/>
-          <w:tab w:val="left" w:pos="9160"/>
-          <w:tab w:val="left" w:pos="10076"/>
-          <w:tab w:val="left" w:pos="10992"/>
-          <w:tab w:val="left" w:pos="11908"/>
-          <w:tab w:val="left" w:pos="12824"/>
-          <w:tab w:val="left" w:pos="13740"/>
-          <w:tab w:val="left" w:pos="14656"/>
-        </w:tabs>
-        <w:spacing w:line="263" w:lineRule="atLeast"/>
-        <w:rPr>
-          <w:rFonts w:ascii="Times New Roman" w:hAnsi="Times New Roman" w:cs="Times New Roman"/>
-          <w:sz w:val="28"/>
-          <w:szCs w:val="28"/>
-        </w:rPr>
-      </w:pPr>
+      <w:r>
+        <w:rPr>
+          <w:rFonts w:ascii="Times New Roman" w:hAnsi="Times New Roman" w:cs="Times New Roman"/>
+          <w:sz w:val="28"/>
+          <w:szCs w:val="28"/>
+        </w:rPr>
+        <w:t>Все функции были протестированы</w:t>
+      </w:r>
+      <w:r>
+        <w:rPr>
+          <w:rFonts w:ascii="Times New Roman" w:hAnsi="Times New Roman" w:cs="Times New Roman"/>
+          <w:sz w:val="28"/>
+          <w:szCs w:val="28"/>
+        </w:rPr>
+        <w:t xml:space="preserve"> с преподавателем. Все функции </w:t>
+      </w:r>
+      <w:r>
+        <w:rPr>
+          <w:rFonts w:ascii="Times New Roman" w:hAnsi="Times New Roman" w:cs="Times New Roman"/>
+          <w:sz w:val="28"/>
+          <w:szCs w:val="28"/>
+        </w:rPr>
+        <w:t xml:space="preserve">успешно </w:t>
+      </w:r>
+      <w:r>
+        <w:rPr>
+          <w:rFonts w:ascii="Times New Roman" w:hAnsi="Times New Roman" w:cs="Times New Roman"/>
+          <w:sz w:val="28"/>
+          <w:szCs w:val="28"/>
+        </w:rPr>
+        <w:t>выполняют условия задания.</w:t>
+      </w:r>
     </w:p>
     <w:p>
       <w:pPr>
@@ -574,6 +2740,7 @@
       <w:pPr>
         <w:spacing w:line="360" w:lineRule="auto"/>
         <w:ind w:firstLine="709"/>
+        <w:jc w:val="both"/>
         <w:rPr>
           <w:rFonts w:ascii="Times New Roman" w:hAnsi="Times New Roman" w:cs="Times New Roman"/>
           <w:sz w:val="18"/>
@@ -604,11 +2771,36 @@
         </w:rPr>
         <w:t>.</w:t>
       </w:r>
+      <w:r>
+        <w:rPr>
+          <w:rFonts w:ascii="Times New Roman" w:hAnsi="Times New Roman" w:cs="Times New Roman"/>
+          <w:sz w:val="28"/>
+          <w:szCs w:val="28"/>
+        </w:rPr>
+        <w:t xml:space="preserve"> Было изучено самописное написание функций в </w:t>
+      </w:r>
+      <w:r>
+        <w:rPr>
+          <w:rFonts w:ascii="Times New Roman" w:hAnsi="Times New Roman" w:cs="Times New Roman"/>
+          <w:sz w:val="28"/>
+          <w:szCs w:val="28"/>
+          <w:lang w:val="en-US"/>
+        </w:rPr>
+        <w:t>Python</w:t>
+      </w:r>
+      <w:r>
+        <w:rPr>
+          <w:rFonts w:ascii="Times New Roman" w:hAnsi="Times New Roman" w:cs="Times New Roman"/>
+          <w:sz w:val="28"/>
+          <w:szCs w:val="28"/>
+        </w:rPr>
+        <w:t>. Все поставленные задачи были выполнены успешно.</w:t>
+      </w:r>
     </w:p>
     <w:sectPr>
-      <w:footerReference w:type="default" r:id="rId9"/>
-      <w:headerReference w:type="first" r:id="rId10"/>
-      <w:footerReference w:type="first" r:id="rId11"/>
+      <w:footerReference w:type="default" r:id="rId8"/>
+      <w:headerReference w:type="first" r:id="rId9"/>
+      <w:footerReference w:type="first" r:id="rId10"/>
       <w:pgSz w:w="11906" w:h="16838"/>
       <w:pgMar w:top="1134" w:right="850" w:bottom="1134" w:left="1701" w:header="708" w:footer="708" w:gutter="0"/>
       <w:cols w:space="708"/>
@@ -730,77 +2922,109 @@
 <w:hdr xmlns:wpc="http://schemas.microsoft.com/office/word/2010/wordprocessingCanvas" xmlns:cx="http://schemas.microsoft.com/office/drawing/2014/chartex" xmlns:cx1="http://schemas.microsoft.com/office/drawing/2015/9/8/chartex" xmlns:cx2="http://schemas.microsoft.com/office/drawing/2015/10/21/chartex" xmlns:cx3="http://schemas.microsoft.com/office/drawing/2016/5/9/chartex" xmlns:cx4="http://schemas.microsoft.com/office/drawing/2016/5/10/chartex" xmlns:cx5="http://schemas.microsoft.com/office/drawing/2016/5/11/chartex" xmlns:cx6="http://schemas.microsoft.com/office/drawing/2016/5/12/chartex" xmlns:cx7="http://schemas.microsoft.com/office/drawing/2016/5/13/chartex" xmlns:cx8="http://schemas.microsoft.com/office/drawing/2016/5/14/chartex" xmlns:mc="http://schemas.openxmlformats.org/markup-compatibility/2006" xmlns:aink="http://schemas.microsoft.com/office/drawing/2016/ink" xmlns:am3d="http://schemas.microsoft.com/office/drawing/2017/model3d" xmlns:o="urn:schemas-microsoft-com:office:office" xmlns:oel="http://schemas.microsoft.com/office/2019/extlst" xmlns:r="http://schemas.openxmlformats.org/officeDocument/2006/relationships" xmlns:m="http://schemas.openxmlformats.org/officeDocument/2006/math" xmlns:v="urn:schemas-microsoft-com:vml" xmlns:wp14="http://schemas.microsoft.com/office/word/2010/wordprocessingDrawing" xmlns:wp="http://schemas.openxmlformats.org/drawingml/2006/wordprocessingDrawing" xmlns:w10="urn:schemas-microsoft-com:office:word" xmlns:w="http://schemas.openxmlformats.org/wordprocessingml/2006/main" xmlns:w14="http://schemas.microsoft.com/office/word/2010/wordml" xmlns:w15="http://schemas.microsoft.com/office/word/2012/wordml" xmlns:w16cex="http://schemas.microsoft.com/office/word/2018/wordml/cex" xmlns:w16cid="http://schemas.microsoft.com/office/word/2016/wordml/cid" xmlns:w16="http://schemas.microsoft.com/office/word/2018/wordml" xmlns:w16du="http://schemas.microsoft.com/office/word/2023/wordml/word16du" xmlns:w16sdtdh="http://schemas.microsoft.com/office/word/2020/wordml/sdtdatahash" xmlns:w16se="http://schemas.microsoft.com/office/word/2015/wordml/symex" xmlns:wpg="http://schemas.microsoft.com/office/word/2010/wordprocessingGroup" xmlns:wpi="http://schemas.microsoft.com/office/word/2010/wordprocessingInk" xmlns:wne="http://schemas.microsoft.com/office/word/2006/wordml" xmlns:wps="http://schemas.microsoft.com/office/word/2010/wordprocessingShape" mc:Ignorable="w14 w15 w16se w16cid w16 w16cex w16sdtdh w16du wp14">
   <w:p>
     <w:pPr>
-      <w:spacing w:line="360" w:lineRule="auto"/>
+      <w:spacing w:after="120"/>
       <w:jc w:val="center"/>
       <w:rPr>
         <w:rFonts w:ascii="Times New Roman" w:hAnsi="Times New Roman" w:cs="Times New Roman"/>
-        <w:sz w:val="28"/>
+        <w:sz w:val="8"/>
+        <w:szCs w:val="8"/>
+      </w:rPr>
+    </w:pPr>
+    <w:r>
+      <w:rPr>
+        <w:rFonts w:ascii="Times New Roman" w:hAnsi="Times New Roman" w:cs="Times New Roman"/>
+        <w:b/>
+        <w:bCs/>
         <w:szCs w:val="28"/>
       </w:rPr>
-    </w:pPr>
-    <w:bookmarkStart w:id="1" w:name="_Hlk180264691"/>
-    <w:bookmarkEnd w:id="1"/>
+      <w:t>МИНИСТЕРСТВО ЦИФРОВОГО РАЗВИТИЯ, СВЯЗИ И МАССОВЫХ КОММУНИКАЦИЙ РОССИЙСКОЙ ФЕДЕРАЦИИ</w:t>
+    </w:r>
     <w:r>
       <w:rPr>
         <w:rFonts w:ascii="Times New Roman" w:hAnsi="Times New Roman" w:cs="Times New Roman"/>
-        <w:sz w:val="28"/>
+        <w:b/>
+        <w:bCs/>
         <w:szCs w:val="28"/>
       </w:rPr>
-      <w:t>Московский Государственный Университет Связи и Информатики,</w:t>
+      <w:br/>
     </w:r>
   </w:p>
   <w:p>
     <w:pPr>
-      <w:spacing w:line="360" w:lineRule="auto"/>
+      <w:spacing w:after="120"/>
       <w:jc w:val="center"/>
       <w:rPr>
         <w:rFonts w:ascii="Times New Roman" w:hAnsi="Times New Roman" w:cs="Times New Roman"/>
-        <w:sz w:val="28"/>
         <w:szCs w:val="28"/>
       </w:rPr>
     </w:pPr>
     <w:r>
       <w:rPr>
         <w:rFonts w:ascii="Times New Roman" w:hAnsi="Times New Roman" w:cs="Times New Roman"/>
-        <w:sz w:val="28"/>
         <w:szCs w:val="28"/>
       </w:rPr>
-      <w:t>Профиль</w:t>
-    </w:r>
-    <w:r>
-      <w:rPr>
-        <w:rFonts w:ascii="Times New Roman" w:hAnsi="Times New Roman" w:cs="Times New Roman"/>
-        <w:sz w:val="28"/>
-        <w:szCs w:val="28"/>
-      </w:rPr>
-      <w:t>:</w:t>
-    </w:r>
-    <w:r>
-      <w:rPr>
-        <w:rFonts w:ascii="Times New Roman" w:hAnsi="Times New Roman" w:cs="Times New Roman"/>
-        <w:sz w:val="28"/>
-        <w:szCs w:val="28"/>
-      </w:rPr>
-      <w:t xml:space="preserve"> Информатика и вычислительная техника</w:t>
+      <w:t>Ордена Трудового Красного Знамени федеральное государственное бюджетное образовательное учреждение высшего образования</w:t>
     </w:r>
   </w:p>
   <w:p>
     <w:pPr>
-      <w:spacing w:line="360" w:lineRule="auto"/>
+      <w:spacing w:after="120"/>
       <w:jc w:val="center"/>
       <w:rPr>
         <w:rFonts w:ascii="Times New Roman" w:hAnsi="Times New Roman" w:cs="Times New Roman"/>
-        <w:sz w:val="28"/>
+        <w:b/>
+        <w:bCs/>
         <w:szCs w:val="28"/>
       </w:rPr>
     </w:pPr>
     <w:r>
       <w:rPr>
         <w:rFonts w:ascii="Times New Roman" w:hAnsi="Times New Roman" w:cs="Times New Roman"/>
-        <w:sz w:val="28"/>
         <w:szCs w:val="28"/>
       </w:rPr>
-      <w:t>Направление: Искусственный интеллект и машинное обучение</w:t>
+      <w:t>«Московский технический университет связи и информатики»</w:t>
+    </w:r>
+  </w:p>
+  <w:p>
+    <w:pPr>
+      <w:shd w:val="clear" w:color="auto" w:fill="FFFFFF"/>
+      <w:spacing w:after="120"/>
+      <w:jc w:val="center"/>
+      <w:rPr>
+        <w:rFonts w:ascii="Times New Roman" w:hAnsi="Times New Roman" w:cs="Times New Roman"/>
+        <w:color w:val="000000"/>
+        <w:szCs w:val="28"/>
+        <w:lang w:eastAsia="ru-RU"/>
+      </w:rPr>
+    </w:pPr>
+    <w:r>
+      <w:rPr>
+        <w:rFonts w:ascii="Times New Roman" w:hAnsi="Times New Roman" w:cs="Times New Roman"/>
+        <w:color w:val="000000"/>
+        <w:szCs w:val="28"/>
+        <w:lang w:eastAsia="ru-RU"/>
+      </w:rPr>
+      <w:t>Факультет «Информационные технологии»</w:t>
+    </w:r>
+  </w:p>
+  <w:p>
+    <w:pPr>
+      <w:spacing w:after="120"/>
+      <w:jc w:val="center"/>
+      <w:rPr>
+        <w:rFonts w:ascii="Times New Roman" w:hAnsi="Times New Roman" w:cs="Times New Roman"/>
+        <w:szCs w:val="28"/>
+        <w:lang w:eastAsia="ru-RU"/>
+      </w:rPr>
+    </w:pPr>
+    <w:r>
+      <w:rPr>
+        <w:rFonts w:ascii="Times New Roman" w:hAnsi="Times New Roman" w:cs="Times New Roman"/>
+        <w:color w:val="000000"/>
+        <w:szCs w:val="28"/>
+        <w:lang w:eastAsia="ru-RU"/>
+      </w:rPr>
+      <w:t>Кафедра «Искусственный интеллект и машинное обучение»</w:t>
     </w:r>
   </w:p>
 </w:hdr>
@@ -2062,6 +4286,119 @@
     </w:lvl>
   </w:abstractNum>
   <w:abstractNum w:abstractNumId="13" w15:restartNumberingAfterBreak="0">
+    <w:nsid w:val="4F757905"/>
+    <w:multiLevelType w:val="hybridMultilevel"/>
+    <w:tmpl w:val="EEE2D6F6"/>
+    <w:lvl w:ilvl="0" w:tplc="04190001">
+      <w:start w:val="1"/>
+      <w:numFmt w:val="bullet"/>
+      <w:lvlText w:val=""/>
+      <w:lvlJc w:val="left"/>
+      <w:pPr>
+        <w:ind w:left="1429" w:hanging="360"/>
+      </w:pPr>
+      <w:rPr>
+        <w:rFonts w:ascii="Symbol" w:hAnsi="Symbol" w:hint="default"/>
+      </w:rPr>
+    </w:lvl>
+    <w:lvl w:ilvl="1" w:tplc="04190003" w:tentative="1">
+      <w:start w:val="1"/>
+      <w:numFmt w:val="bullet"/>
+      <w:lvlText w:val="o"/>
+      <w:lvlJc w:val="left"/>
+      <w:pPr>
+        <w:ind w:left="2149" w:hanging="360"/>
+      </w:pPr>
+      <w:rPr>
+        <w:rFonts w:ascii="Courier New" w:hAnsi="Courier New" w:cs="Courier New" w:hint="default"/>
+      </w:rPr>
+    </w:lvl>
+    <w:lvl w:ilvl="2" w:tplc="04190005" w:tentative="1">
+      <w:start w:val="1"/>
+      <w:numFmt w:val="bullet"/>
+      <w:lvlText w:val=""/>
+      <w:lvlJc w:val="left"/>
+      <w:pPr>
+        <w:ind w:left="2869" w:hanging="360"/>
+      </w:pPr>
+      <w:rPr>
+        <w:rFonts w:ascii="Wingdings" w:hAnsi="Wingdings" w:hint="default"/>
+      </w:rPr>
+    </w:lvl>
+    <w:lvl w:ilvl="3" w:tplc="04190001" w:tentative="1">
+      <w:start w:val="1"/>
+      <w:numFmt w:val="bullet"/>
+      <w:lvlText w:val=""/>
+      <w:lvlJc w:val="left"/>
+      <w:pPr>
+        <w:ind w:left="3589" w:hanging="360"/>
+      </w:pPr>
+      <w:rPr>
+        <w:rFonts w:ascii="Symbol" w:hAnsi="Symbol" w:hint="default"/>
+      </w:rPr>
+    </w:lvl>
+    <w:lvl w:ilvl="4" w:tplc="04190003" w:tentative="1">
+      <w:start w:val="1"/>
+      <w:numFmt w:val="bullet"/>
+      <w:lvlText w:val="o"/>
+      <w:lvlJc w:val="left"/>
+      <w:pPr>
+        <w:ind w:left="4309" w:hanging="360"/>
+      </w:pPr>
+      <w:rPr>
+        <w:rFonts w:ascii="Courier New" w:hAnsi="Courier New" w:cs="Courier New" w:hint="default"/>
+      </w:rPr>
+    </w:lvl>
+    <w:lvl w:ilvl="5" w:tplc="04190005" w:tentative="1">
+      <w:start w:val="1"/>
+      <w:numFmt w:val="bullet"/>
+      <w:lvlText w:val=""/>
+      <w:lvlJc w:val="left"/>
+      <w:pPr>
+        <w:ind w:left="5029" w:hanging="360"/>
+      </w:pPr>
+      <w:rPr>
+        <w:rFonts w:ascii="Wingdings" w:hAnsi="Wingdings" w:hint="default"/>
+      </w:rPr>
+    </w:lvl>
+    <w:lvl w:ilvl="6" w:tplc="04190001" w:tentative="1">
+      <w:start w:val="1"/>
+      <w:numFmt w:val="bullet"/>
+      <w:lvlText w:val=""/>
+      <w:lvlJc w:val="left"/>
+      <w:pPr>
+        <w:ind w:left="5749" w:hanging="360"/>
+      </w:pPr>
+      <w:rPr>
+        <w:rFonts w:ascii="Symbol" w:hAnsi="Symbol" w:hint="default"/>
+      </w:rPr>
+    </w:lvl>
+    <w:lvl w:ilvl="7" w:tplc="04190003" w:tentative="1">
+      <w:start w:val="1"/>
+      <w:numFmt w:val="bullet"/>
+      <w:lvlText w:val="o"/>
+      <w:lvlJc w:val="left"/>
+      <w:pPr>
+        <w:ind w:left="6469" w:hanging="360"/>
+      </w:pPr>
+      <w:rPr>
+        <w:rFonts w:ascii="Courier New" w:hAnsi="Courier New" w:cs="Courier New" w:hint="default"/>
+      </w:rPr>
+    </w:lvl>
+    <w:lvl w:ilvl="8" w:tplc="04190005" w:tentative="1">
+      <w:start w:val="1"/>
+      <w:numFmt w:val="bullet"/>
+      <w:lvlText w:val=""/>
+      <w:lvlJc w:val="left"/>
+      <w:pPr>
+        <w:ind w:left="7189" w:hanging="360"/>
+      </w:pPr>
+      <w:rPr>
+        <w:rFonts w:ascii="Wingdings" w:hAnsi="Wingdings" w:hint="default"/>
+      </w:rPr>
+    </w:lvl>
+  </w:abstractNum>
+  <w:abstractNum w:abstractNumId="14" w15:restartNumberingAfterBreak="0">
     <w:nsid w:val="4FF416D3"/>
     <w:multiLevelType w:val="hybridMultilevel"/>
     <w:tmpl w:val="A5C05034"/>
@@ -2147,7 +4484,7 @@
       </w:pPr>
     </w:lvl>
   </w:abstractNum>
-  <w:abstractNum w:abstractNumId="14" w15:restartNumberingAfterBreak="0">
+  <w:abstractNum w:abstractNumId="15" w15:restartNumberingAfterBreak="0">
     <w:nsid w:val="58DB1395"/>
     <w:multiLevelType w:val="hybridMultilevel"/>
     <w:tmpl w:val="F37A58A8"/>
@@ -2260,7 +4597,7 @@
       </w:rPr>
     </w:lvl>
   </w:abstractNum>
-  <w:abstractNum w:abstractNumId="15" w15:restartNumberingAfterBreak="0">
+  <w:abstractNum w:abstractNumId="16" w15:restartNumberingAfterBreak="0">
     <w:nsid w:val="59DD3F26"/>
     <w:multiLevelType w:val="multilevel"/>
     <w:tmpl w:val="AEFECC4C"/>
@@ -2409,7 +4746,7 @@
       </w:rPr>
     </w:lvl>
   </w:abstractNum>
-  <w:abstractNum w:abstractNumId="16" w15:restartNumberingAfterBreak="0">
+  <w:abstractNum w:abstractNumId="17" w15:restartNumberingAfterBreak="0">
     <w:nsid w:val="5D7A5DE5"/>
     <w:multiLevelType w:val="hybridMultilevel"/>
     <w:tmpl w:val="A0D82A9E"/>
@@ -2498,7 +4835,7 @@
       </w:pPr>
     </w:lvl>
   </w:abstractNum>
-  <w:abstractNum w:abstractNumId="17" w15:restartNumberingAfterBreak="0">
+  <w:abstractNum w:abstractNumId="18" w15:restartNumberingAfterBreak="0">
     <w:nsid w:val="609463B7"/>
     <w:multiLevelType w:val="multilevel"/>
     <w:tmpl w:val="417A430A"/>
@@ -2647,7 +4984,7 @@
       </w:rPr>
     </w:lvl>
   </w:abstractNum>
-  <w:abstractNum w:abstractNumId="18" w15:restartNumberingAfterBreak="0">
+  <w:abstractNum w:abstractNumId="19" w15:restartNumberingAfterBreak="0">
     <w:nsid w:val="67394B98"/>
     <w:multiLevelType w:val="multilevel"/>
     <w:tmpl w:val="981879A4"/>
@@ -2796,7 +5133,7 @@
       </w:rPr>
     </w:lvl>
   </w:abstractNum>
-  <w:abstractNum w:abstractNumId="19" w15:restartNumberingAfterBreak="0">
+  <w:abstractNum w:abstractNumId="20" w15:restartNumberingAfterBreak="0">
     <w:nsid w:val="69A8142F"/>
     <w:multiLevelType w:val="hybridMultilevel"/>
     <w:tmpl w:val="12C6751A"/>
@@ -2882,7 +5219,7 @@
       </w:pPr>
     </w:lvl>
   </w:abstractNum>
-  <w:abstractNum w:abstractNumId="20" w15:restartNumberingAfterBreak="0">
+  <w:abstractNum w:abstractNumId="21" w15:restartNumberingAfterBreak="0">
     <w:nsid w:val="6BFE4EE9"/>
     <w:multiLevelType w:val="hybridMultilevel"/>
     <w:tmpl w:val="A84E429E"/>
@@ -2971,7 +5308,7 @@
       </w:pPr>
     </w:lvl>
   </w:abstractNum>
-  <w:abstractNum w:abstractNumId="21" w15:restartNumberingAfterBreak="0">
+  <w:abstractNum w:abstractNumId="22" w15:restartNumberingAfterBreak="0">
     <w:nsid w:val="6D9954C1"/>
     <w:multiLevelType w:val="hybridMultilevel"/>
     <w:tmpl w:val="5F20C7D4"/>
@@ -3084,7 +5421,7 @@
       </w:rPr>
     </w:lvl>
   </w:abstractNum>
-  <w:abstractNum w:abstractNumId="22" w15:restartNumberingAfterBreak="0">
+  <w:abstractNum w:abstractNumId="23" w15:restartNumberingAfterBreak="0">
     <w:nsid w:val="6E452C60"/>
     <w:multiLevelType w:val="hybridMultilevel"/>
     <w:tmpl w:val="429CB156"/>
@@ -3170,7 +5507,7 @@
       </w:pPr>
     </w:lvl>
   </w:abstractNum>
-  <w:abstractNum w:abstractNumId="23" w15:restartNumberingAfterBreak="0">
+  <w:abstractNum w:abstractNumId="24" w15:restartNumberingAfterBreak="0">
     <w:nsid w:val="6E84141D"/>
     <w:multiLevelType w:val="hybridMultilevel"/>
     <w:tmpl w:val="878EECAE"/>
@@ -3256,7 +5593,7 @@
       </w:pPr>
     </w:lvl>
   </w:abstractNum>
-  <w:abstractNum w:abstractNumId="24" w15:restartNumberingAfterBreak="0">
+  <w:abstractNum w:abstractNumId="25" w15:restartNumberingAfterBreak="0">
     <w:nsid w:val="6F4453C2"/>
     <w:multiLevelType w:val="hybridMultilevel"/>
     <w:tmpl w:val="FD16001A"/>
@@ -3342,7 +5679,7 @@
       </w:pPr>
     </w:lvl>
   </w:abstractNum>
-  <w:abstractNum w:abstractNumId="25" w15:restartNumberingAfterBreak="0">
+  <w:abstractNum w:abstractNumId="26" w15:restartNumberingAfterBreak="0">
     <w:nsid w:val="72A97B80"/>
     <w:multiLevelType w:val="hybridMultilevel"/>
     <w:tmpl w:val="5C548E76"/>
@@ -3455,7 +5792,7 @@
       </w:rPr>
     </w:lvl>
   </w:abstractNum>
-  <w:abstractNum w:abstractNumId="26" w15:restartNumberingAfterBreak="0">
+  <w:abstractNum w:abstractNumId="27" w15:restartNumberingAfterBreak="0">
     <w:nsid w:val="7CA50ED4"/>
     <w:multiLevelType w:val="hybridMultilevel"/>
     <w:tmpl w:val="29E0F5F2"/>
@@ -3541,7 +5878,7 @@
       </w:pPr>
     </w:lvl>
   </w:abstractNum>
-  <w:abstractNum w:abstractNumId="27" w15:restartNumberingAfterBreak="0">
+  <w:abstractNum w:abstractNumId="28" w15:restartNumberingAfterBreak="0">
     <w:nsid w:val="7D59243B"/>
     <w:multiLevelType w:val="hybridMultilevel"/>
     <w:tmpl w:val="40FC8B48"/>
@@ -3627,7 +5964,7 @@
       </w:pPr>
     </w:lvl>
   </w:abstractNum>
-  <w:abstractNum w:abstractNumId="28" w15:restartNumberingAfterBreak="0">
+  <w:abstractNum w:abstractNumId="29" w15:restartNumberingAfterBreak="0">
     <w:nsid w:val="7E246E10"/>
     <w:multiLevelType w:val="hybridMultilevel"/>
     <w:tmpl w:val="40A6A68E"/>
@@ -3717,61 +6054,61 @@
     <w:abstractNumId w:val="10"/>
   </w:num>
   <w:num w:numId="2" w16cid:durableId="1701124426">
-    <w:abstractNumId w:val="23"/>
+    <w:abstractNumId w:val="24"/>
   </w:num>
   <w:num w:numId="3" w16cid:durableId="523976922">
     <w:abstractNumId w:val="6"/>
   </w:num>
   <w:num w:numId="4" w16cid:durableId="114955930">
-    <w:abstractNumId w:val="20"/>
+    <w:abstractNumId w:val="21"/>
   </w:num>
   <w:num w:numId="5" w16cid:durableId="1603682406">
-    <w:abstractNumId w:val="16"/>
+    <w:abstractNumId w:val="17"/>
   </w:num>
   <w:num w:numId="6" w16cid:durableId="1654064783">
     <w:abstractNumId w:val="12"/>
   </w:num>
   <w:num w:numId="7" w16cid:durableId="206646258">
-    <w:abstractNumId w:val="15"/>
+    <w:abstractNumId w:val="16"/>
   </w:num>
   <w:num w:numId="8" w16cid:durableId="362024259">
     <w:abstractNumId w:val="3"/>
   </w:num>
   <w:num w:numId="9" w16cid:durableId="115026241">
-    <w:abstractNumId w:val="18"/>
+    <w:abstractNumId w:val="19"/>
   </w:num>
   <w:num w:numId="10" w16cid:durableId="625308770">
-    <w:abstractNumId w:val="17"/>
+    <w:abstractNumId w:val="18"/>
   </w:num>
   <w:num w:numId="11" w16cid:durableId="628048023">
     <w:abstractNumId w:val="4"/>
   </w:num>
   <w:num w:numId="12" w16cid:durableId="433940668">
-    <w:abstractNumId w:val="28"/>
+    <w:abstractNumId w:val="29"/>
   </w:num>
   <w:num w:numId="13" w16cid:durableId="640380921">
-    <w:abstractNumId w:val="25"/>
+    <w:abstractNumId w:val="26"/>
   </w:num>
   <w:num w:numId="14" w16cid:durableId="1266382247">
     <w:abstractNumId w:val="5"/>
   </w:num>
   <w:num w:numId="15" w16cid:durableId="918828450">
-    <w:abstractNumId w:val="14"/>
+    <w:abstractNumId w:val="15"/>
   </w:num>
   <w:num w:numId="16" w16cid:durableId="1303342277">
     <w:abstractNumId w:val="1"/>
   </w:num>
   <w:num w:numId="17" w16cid:durableId="22486260">
-    <w:abstractNumId w:val="26"/>
+    <w:abstractNumId w:val="27"/>
   </w:num>
   <w:num w:numId="18" w16cid:durableId="421070584">
-    <w:abstractNumId w:val="27"/>
+    <w:abstractNumId w:val="28"/>
   </w:num>
   <w:num w:numId="19" w16cid:durableId="595870760">
-    <w:abstractNumId w:val="24"/>
+    <w:abstractNumId w:val="25"/>
   </w:num>
   <w:num w:numId="20" w16cid:durableId="2093041504">
-    <w:abstractNumId w:val="22"/>
+    <w:abstractNumId w:val="23"/>
   </w:num>
   <w:num w:numId="21" w16cid:durableId="1802310601">
     <w:abstractNumId w:val="7"/>
@@ -3792,13 +6129,16 @@
     <w:abstractNumId w:val="2"/>
   </w:num>
   <w:num w:numId="27" w16cid:durableId="2102486965">
-    <w:abstractNumId w:val="19"/>
+    <w:abstractNumId w:val="20"/>
   </w:num>
   <w:num w:numId="28" w16cid:durableId="415177220">
-    <w:abstractNumId w:val="13"/>
+    <w:abstractNumId w:val="14"/>
   </w:num>
   <w:num w:numId="29" w16cid:durableId="1263222970">
-    <w:abstractNumId w:val="21"/>
+    <w:abstractNumId w:val="22"/>
+  </w:num>
+  <w:num w:numId="30" w16cid:durableId="1852644188">
+    <w:abstractNumId w:val="13"/>
   </w:num>
 </w:numbering>
 </file>
@@ -4208,7 +6548,6 @@
   <w:style w:type="character" w:default="1" w:styleId="a0">
     <w:name w:val="Default Paragraph Font"/>
     <w:uiPriority w:val="1"/>
-    <w:semiHidden/>
     <w:unhideWhenUsed/>
   </w:style>
   <w:style w:type="table" w:default="1" w:styleId="a1">
@@ -4282,7 +6621,6 @@
     <w:basedOn w:val="a"/>
     <w:link w:val="HTML0"/>
     <w:uiPriority w:val="99"/>
-    <w:semiHidden/>
     <w:unhideWhenUsed/>
     <w:rsid w:val="00DA6AC4"/>
     <w:pPr>
@@ -4320,7 +6658,6 @@
     <w:basedOn w:val="a0"/>
     <w:link w:val="HTML"/>
     <w:uiPriority w:val="99"/>
-    <w:semiHidden/>
     <w:rsid w:val="00DA6AC4"/>
     <w:rPr>
       <w:rFonts w:ascii="Courier New" w:eastAsia="Times New Roman" w:hAnsi="Courier New" w:cs="Courier New"/>
@@ -4374,6 +6711,75 @@
     <w:link w:val="a8"/>
     <w:uiPriority w:val="99"/>
     <w:rsid w:val="00B7234E"/>
+  </w:style>
+  <w:style w:type="table" w:styleId="aa">
+    <w:name w:val="Table Grid"/>
+    <w:basedOn w:val="a1"/>
+    <w:uiPriority w:val="39"/>
+    <w:rsid w:val="00822EE6"/>
+    <w:pPr>
+      <w:spacing w:after="0" w:line="240" w:lineRule="auto"/>
+    </w:pPr>
+    <w:tblPr>
+      <w:tblBorders>
+        <w:top w:val="single" w:sz="4" w:space="0" w:color="auto"/>
+        <w:left w:val="single" w:sz="4" w:space="0" w:color="auto"/>
+        <w:bottom w:val="single" w:sz="4" w:space="0" w:color="auto"/>
+        <w:right w:val="single" w:sz="4" w:space="0" w:color="auto"/>
+        <w:insideH w:val="single" w:sz="4" w:space="0" w:color="auto"/>
+        <w:insideV w:val="single" w:sz="4" w:space="0" w:color="auto"/>
+      </w:tblBorders>
+    </w:tblPr>
+  </w:style>
+  <w:style w:type="character" w:customStyle="1" w:styleId="cm-comment">
+    <w:name w:val="cm-comment"/>
+    <w:basedOn w:val="a0"/>
+    <w:rsid w:val="00822EE6"/>
+  </w:style>
+  <w:style w:type="character" w:customStyle="1" w:styleId="cm-keyword">
+    <w:name w:val="cm-keyword"/>
+    <w:basedOn w:val="a0"/>
+    <w:rsid w:val="00822EE6"/>
+  </w:style>
+  <w:style w:type="character" w:customStyle="1" w:styleId="cm-def">
+    <w:name w:val="cm-def"/>
+    <w:basedOn w:val="a0"/>
+    <w:rsid w:val="00822EE6"/>
+  </w:style>
+  <w:style w:type="character" w:customStyle="1" w:styleId="cm-variable">
+    <w:name w:val="cm-variable"/>
+    <w:basedOn w:val="a0"/>
+    <w:rsid w:val="00822EE6"/>
+  </w:style>
+  <w:style w:type="character" w:customStyle="1" w:styleId="cm-builtin">
+    <w:name w:val="cm-builtin"/>
+    <w:basedOn w:val="a0"/>
+    <w:rsid w:val="00822EE6"/>
+  </w:style>
+  <w:style w:type="character" w:customStyle="1" w:styleId="cm-string">
+    <w:name w:val="cm-string"/>
+    <w:basedOn w:val="a0"/>
+    <w:rsid w:val="00822EE6"/>
+  </w:style>
+  <w:style w:type="character" w:customStyle="1" w:styleId="cm-operator">
+    <w:name w:val="cm-operator"/>
+    <w:basedOn w:val="a0"/>
+    <w:rsid w:val="00822EE6"/>
+  </w:style>
+  <w:style w:type="character" w:customStyle="1" w:styleId="cm-number">
+    <w:name w:val="cm-number"/>
+    <w:basedOn w:val="a0"/>
+    <w:rsid w:val="00822EE6"/>
+  </w:style>
+  <w:style w:type="character" w:customStyle="1" w:styleId="cm-tab">
+    <w:name w:val="cm-tab"/>
+    <w:basedOn w:val="a0"/>
+    <w:rsid w:val="00822EE6"/>
+  </w:style>
+  <w:style w:type="character" w:customStyle="1" w:styleId="cm-property">
+    <w:name w:val="cm-property"/>
+    <w:basedOn w:val="a0"/>
+    <w:rsid w:val="00822EE6"/>
   </w:style>
 </w:styles>
 </file>

</xml_diff>